<commit_message>
stock data analysis with python part 2
</commit_message>
<xml_diff>
--- a/Fintech_Wechat/Article/Stock Data Analysis with Python.docx
+++ b/Fintech_Wechat/Article/Stock Data Analysis with Python.docx
@@ -65,6 +65,8 @@
             <w:t>内容</w:t>
           </w:r>
         </w:p>
+        <w:bookmarkStart w:id="0" w:name="_GoBack"/>
+        <w:bookmarkEnd w:id="0"/>
         <w:p>
           <w:pPr>
             <w:pStyle w:val="TOC1"/>
@@ -86,7 +88,7 @@
           <w:r>
             <w:fldChar w:fldCharType="separate"/>
           </w:r>
-          <w:hyperlink w:anchor="_Toc10487863" w:history="1">
+          <w:hyperlink w:anchor="_Toc10524166" w:history="1">
             <w:r>
               <w:rPr>
                 <w:rStyle w:val="Hyperlink"/>
@@ -115,7 +117,7 @@
                 <w:noProof/>
                 <w:webHidden/>
               </w:rPr>
-              <w:instrText xml:space="preserve"> PAGEREF _Toc10487863 \h </w:instrText>
+              <w:instrText xml:space="preserve"> PAGEREF _Toc10524166 \h </w:instrText>
             </w:r>
             <w:r>
               <w:rPr>
@@ -158,7 +160,7 @@
               <w:lang w:eastAsia="zh-CN"/>
             </w:rPr>
           </w:pPr>
-          <w:hyperlink w:anchor="_Toc10487864" w:history="1">
+          <w:hyperlink w:anchor="_Toc10524167" w:history="1">
             <w:r>
               <w:rPr>
                 <w:rStyle w:val="Hyperlink"/>
@@ -187,7 +189,7 @@
                 <w:noProof/>
                 <w:webHidden/>
               </w:rPr>
-              <w:instrText xml:space="preserve"> PAGEREF _Toc10487864 \h </w:instrText>
+              <w:instrText xml:space="preserve"> PAGEREF _Toc10524167 \h </w:instrText>
             </w:r>
             <w:r>
               <w:rPr>
@@ -230,7 +232,7 @@
               <w:lang w:eastAsia="zh-CN"/>
             </w:rPr>
           </w:pPr>
-          <w:hyperlink w:anchor="_Toc10487865" w:history="1">
+          <w:hyperlink w:anchor="_Toc10524168" w:history="1">
             <w:r>
               <w:rPr>
                 <w:rStyle w:val="Hyperlink"/>
@@ -276,7 +278,7 @@
                 <w:noProof/>
                 <w:webHidden/>
               </w:rPr>
-              <w:instrText xml:space="preserve"> PAGEREF _Toc10487865 \h </w:instrText>
+              <w:instrText xml:space="preserve"> PAGEREF _Toc10524168 \h </w:instrText>
             </w:r>
             <w:r>
               <w:rPr>
@@ -319,7 +321,7 @@
               <w:lang w:eastAsia="zh-CN"/>
             </w:rPr>
           </w:pPr>
-          <w:hyperlink w:anchor="_Toc10487866" w:history="1">
+          <w:hyperlink w:anchor="_Toc10524169" w:history="1">
             <w:r>
               <w:rPr>
                 <w:rStyle w:val="Hyperlink"/>
@@ -348,7 +350,7 @@
                 <w:noProof/>
                 <w:webHidden/>
               </w:rPr>
-              <w:instrText xml:space="preserve"> PAGEREF _Toc10487866 \h </w:instrText>
+              <w:instrText xml:space="preserve"> PAGEREF _Toc10524169 \h </w:instrText>
             </w:r>
             <w:r>
               <w:rPr>
@@ -389,8 +391,6 @@
             <w:fldChar w:fldCharType="end"/>
           </w:r>
         </w:p>
-        <w:bookmarkStart w:id="0" w:name="_GoBack" w:displacedByCustomXml="next"/>
-        <w:bookmarkEnd w:id="0" w:displacedByCustomXml="next"/>
       </w:sdtContent>
     </w:sdt>
     <w:p>
@@ -464,7 +464,7 @@
           <w:lang w:eastAsia="zh-CN"/>
         </w:rPr>
       </w:pPr>
-      <w:bookmarkStart w:id="1" w:name="_Toc10487863"/>
+      <w:bookmarkStart w:id="1" w:name="_Toc10524166"/>
       <w:r>
         <w:rPr>
           <w:rFonts w:hint="eastAsia"/>
@@ -542,19 +542,11 @@
           <w:lang w:eastAsia="zh-CN"/>
         </w:rPr>
       </w:pPr>
-      <w:proofErr w:type="gramStart"/>
-      <w:r>
-        <w:rPr>
-          <w:lang w:eastAsia="zh-CN"/>
-        </w:rPr>
-        <w:t>conda</w:t>
-      </w:r>
-      <w:proofErr w:type="gramEnd"/>
-      <w:r>
-        <w:rPr>
-          <w:lang w:eastAsia="zh-CN"/>
-        </w:rPr>
-        <w:t xml:space="preserve"> install quandl</w:t>
+      <w:r>
+        <w:rPr>
+          <w:lang w:eastAsia="zh-CN"/>
+        </w:rPr>
+        <w:t>conda install quandl</w:t>
       </w:r>
     </w:p>
     <w:p>
@@ -563,19 +555,11 @@
           <w:lang w:eastAsia="zh-CN"/>
         </w:rPr>
       </w:pPr>
-      <w:proofErr w:type="gramStart"/>
-      <w:r>
-        <w:rPr>
-          <w:lang w:eastAsia="zh-CN"/>
-        </w:rPr>
-        <w:t>conda</w:t>
-      </w:r>
-      <w:proofErr w:type="gramEnd"/>
-      <w:r>
-        <w:rPr>
-          <w:lang w:eastAsia="zh-CN"/>
-        </w:rPr>
-        <w:t xml:space="preserve"> install pandas-dataread</w:t>
+      <w:r>
+        <w:rPr>
+          <w:lang w:eastAsia="zh-CN"/>
+        </w:rPr>
+        <w:t>conda install pandas-dataread</w:t>
       </w:r>
       <w:r>
         <w:rPr>
@@ -594,7 +578,7 @@
           <w:lang w:eastAsia="zh-CN"/>
         </w:rPr>
       </w:pPr>
-      <w:bookmarkStart w:id="2" w:name="_Toc10487864"/>
+      <w:bookmarkStart w:id="2" w:name="_Toc10524167"/>
       <w:r>
         <w:rPr>
           <w:rFonts w:hint="eastAsia"/>
@@ -617,7 +601,7 @@
           <w:lang w:eastAsia="zh-CN"/>
         </w:rPr>
       </w:pPr>
-      <w:bookmarkStart w:id="3" w:name="_Toc10487865"/>
+      <w:bookmarkStart w:id="3" w:name="_Toc10524168"/>
       <w:r>
         <w:rPr>
           <w:rFonts w:hint="eastAsia"/>
@@ -771,91 +755,65 @@
         </w:rPr>
         <w:t>（</w:t>
       </w:r>
-      <w:r>
-        <w:rPr>
-          <w:rStyle w:val="Hyperlink"/>
-          <w:lang w:eastAsia="zh-CN"/>
-        </w:rPr>
-        <w:fldChar w:fldCharType="begin"/>
-      </w:r>
-      <w:r>
-        <w:rPr>
-          <w:rStyle w:val="Hyperlink"/>
-          <w:lang w:eastAsia="zh-CN"/>
-        </w:rPr>
-        <w:instrText xml:space="preserve"> HYPERLINK "https://finance.yahoo.com/" </w:instrText>
-      </w:r>
-      <w:r>
-        <w:rPr>
-          <w:rStyle w:val="Hyperlink"/>
-          <w:lang w:eastAsia="zh-CN"/>
-        </w:rPr>
-        <w:fldChar w:fldCharType="separate"/>
-      </w:r>
-      <w:r>
-        <w:rPr>
-          <w:rStyle w:val="Hyperlink"/>
+      <w:hyperlink r:id="rId11" w:history="1">
+        <w:r>
+          <w:rPr>
+            <w:rStyle w:val="Hyperlink"/>
+            <w:rFonts w:hint="eastAsia"/>
+            <w:lang w:eastAsia="zh-CN"/>
+          </w:rPr>
+          <w:t>雅虎财经</w:t>
+        </w:r>
+      </w:hyperlink>
+      <w:r>
+        <w:rPr>
           <w:rFonts w:hint="eastAsia"/>
           <w:lang w:eastAsia="zh-CN"/>
         </w:rPr>
-        <w:t>雅虎财经</w:t>
-      </w:r>
-      <w:r>
-        <w:rPr>
-          <w:rStyle w:val="Hyperlink"/>
-          <w:lang w:eastAsia="zh-CN"/>
-        </w:rPr>
-        <w:fldChar w:fldCharType="end"/>
+        <w:t>曾经提供高质量的股票数据，但是从</w:t>
       </w:r>
       <w:r>
         <w:rPr>
           <w:rFonts w:hint="eastAsia"/>
           <w:lang w:eastAsia="zh-CN"/>
         </w:rPr>
-        <w:t>曾经提供高质量的股票数据，但是从</w:t>
+        <w:t>2</w:t>
+      </w:r>
+      <w:r>
+        <w:rPr>
+          <w:lang w:eastAsia="zh-CN"/>
+        </w:rPr>
+        <w:t>017</w:t>
       </w:r>
       <w:r>
         <w:rPr>
           <w:rFonts w:hint="eastAsia"/>
           <w:lang w:eastAsia="zh-CN"/>
         </w:rPr>
-        <w:t>2</w:t>
-      </w:r>
-      <w:r>
-        <w:rPr>
-          <w:lang w:eastAsia="zh-CN"/>
-        </w:rPr>
-        <w:t>017</w:t>
+        <w:t>年起，其</w:t>
       </w:r>
       <w:r>
         <w:rPr>
           <w:rFonts w:hint="eastAsia"/>
           <w:lang w:eastAsia="zh-CN"/>
         </w:rPr>
-        <w:t>年起，其</w:t>
+        <w:t>API</w:t>
       </w:r>
       <w:r>
         <w:rPr>
           <w:rFonts w:hint="eastAsia"/>
           <w:lang w:eastAsia="zh-CN"/>
         </w:rPr>
-        <w:t>API</w:t>
+        <w:t>便不再维护，也不再能从它获得可信的数据了</w:t>
       </w:r>
       <w:r>
         <w:rPr>
           <w:rFonts w:hint="eastAsia"/>
           <w:lang w:eastAsia="zh-CN"/>
         </w:rPr>
-        <w:t>便不再维护，也不再能从它获得可信的数据了</w:t>
-      </w:r>
-      <w:r>
-        <w:rPr>
-          <w:rFonts w:hint="eastAsia"/>
-          <w:lang w:eastAsia="zh-CN"/>
-        </w:rPr>
         <w:t>，详情请参考</w:t>
       </w:r>
-      <w:hyperlink r:id="rId11" w:history="1">
+      <w:hyperlink r:id="rId12" w:history="1">
         <w:r>
           <w:rPr>
             <w:rStyle w:val="Hyperlink"/>
@@ -980,7 +938,6 @@
           <w:lang w:eastAsia="zh-CN"/>
         </w:rPr>
       </w:pPr>
-      <w:proofErr w:type="gramStart"/>
       <w:r>
         <w:rPr>
           <w:rStyle w:val="Code-KeywordChar"/>
@@ -988,7 +945,6 @@
         </w:rPr>
         <w:t>import</w:t>
       </w:r>
-      <w:proofErr w:type="gramEnd"/>
       <w:r>
         <w:rPr>
           <w:lang w:eastAsia="zh-CN"/>
@@ -1016,7 +972,6 @@
           <w:lang w:eastAsia="zh-CN"/>
         </w:rPr>
       </w:pPr>
-      <w:proofErr w:type="gramStart"/>
       <w:r>
         <w:rPr>
           <w:rStyle w:val="Code-KeywordChar"/>
@@ -1024,7 +979,6 @@
         </w:rPr>
         <w:t>import</w:t>
       </w:r>
-      <w:proofErr w:type="gramEnd"/>
       <w:r>
         <w:rPr>
           <w:lang w:eastAsia="zh-CN"/>
@@ -1039,7 +993,6 @@
           <w:lang w:eastAsia="zh-CN"/>
         </w:rPr>
       </w:pPr>
-      <w:proofErr w:type="gramStart"/>
       <w:r>
         <w:rPr>
           <w:rStyle w:val="Code-KeywordChar"/>
@@ -1047,7 +1000,6 @@
         </w:rPr>
         <w:t>import</w:t>
       </w:r>
-      <w:proofErr w:type="gramEnd"/>
       <w:r>
         <w:rPr>
           <w:lang w:eastAsia="zh-CN"/>
@@ -1081,23 +1033,7 @@
           <w:rFonts w:eastAsiaTheme="majorEastAsia"/>
           <w:lang w:eastAsia="zh-CN"/>
         </w:rPr>
-        <w:t xml:space="preserve"># </w:t>
-      </w:r>
-      <w:proofErr w:type="gramStart"/>
-      <w:r>
-        <w:rPr>
-          <w:rFonts w:eastAsiaTheme="majorEastAsia"/>
-          <w:lang w:eastAsia="zh-CN"/>
-        </w:rPr>
-        <w:t>We</w:t>
-      </w:r>
-      <w:proofErr w:type="gramEnd"/>
-      <w:r>
-        <w:rPr>
-          <w:rFonts w:eastAsiaTheme="majorEastAsia"/>
-          <w:lang w:eastAsia="zh-CN"/>
-        </w:rPr>
-        <w:t xml:space="preserve"> will look at stock prices over the past year, starting at January 1, 2016</w:t>
+        <w:t># We will look at stock prices over the past year, starting at January 1, 2016</w:t>
       </w:r>
     </w:p>
     <w:p>
@@ -1107,19 +1043,11 @@
           <w:lang w:eastAsia="zh-CN"/>
         </w:rPr>
       </w:pPr>
-      <w:proofErr w:type="gramStart"/>
-      <w:r>
-        <w:rPr>
-          <w:lang w:eastAsia="zh-CN"/>
-        </w:rPr>
-        <w:t>start</w:t>
-      </w:r>
-      <w:proofErr w:type="gramEnd"/>
-      <w:r>
-        <w:rPr>
-          <w:lang w:eastAsia="zh-CN"/>
-        </w:rPr>
-        <w:t xml:space="preserve"> = </w:t>
+      <w:r>
+        <w:rPr>
+          <w:lang w:eastAsia="zh-CN"/>
+        </w:rPr>
+        <w:t xml:space="preserve">start = </w:t>
       </w:r>
       <w:r>
         <w:rPr>
@@ -1142,19 +1070,11 @@
           <w:lang w:eastAsia="zh-CN"/>
         </w:rPr>
       </w:pPr>
-      <w:proofErr w:type="gramStart"/>
-      <w:r>
-        <w:rPr>
-          <w:lang w:eastAsia="zh-CN"/>
-        </w:rPr>
-        <w:t>end</w:t>
-      </w:r>
-      <w:proofErr w:type="gramEnd"/>
-      <w:r>
-        <w:rPr>
-          <w:lang w:eastAsia="zh-CN"/>
-        </w:rPr>
-        <w:t xml:space="preserve"> = </w:t>
+      <w:r>
+        <w:rPr>
+          <w:lang w:eastAsia="zh-CN"/>
+        </w:rPr>
+        <w:t xml:space="preserve">end = </w:t>
       </w:r>
       <w:r>
         <w:rPr>
@@ -1196,23 +1116,7 @@
           <w:rFonts w:eastAsiaTheme="majorEastAsia"/>
           <w:lang w:eastAsia="zh-CN"/>
         </w:rPr>
-        <w:t xml:space="preserve"># </w:t>
-      </w:r>
-      <w:proofErr w:type="gramStart"/>
-      <w:r>
-        <w:rPr>
-          <w:rFonts w:eastAsiaTheme="majorEastAsia"/>
-          <w:lang w:eastAsia="zh-CN"/>
-        </w:rPr>
-        <w:t>Let's</w:t>
-      </w:r>
-      <w:proofErr w:type="gramEnd"/>
-      <w:r>
-        <w:rPr>
-          <w:rFonts w:eastAsiaTheme="majorEastAsia"/>
-          <w:lang w:eastAsia="zh-CN"/>
-        </w:rPr>
-        <w:t xml:space="preserve"> get Apple stock data; Apple's ticker symbol is AAPL</w:t>
+        <w:t># Let's get Apple stock data; Apple's ticker symbol is AAPL</w:t>
       </w:r>
     </w:p>
     <w:p>
@@ -1257,19 +1161,11 @@
           <w:lang w:eastAsia="zh-CN"/>
         </w:rPr>
       </w:pPr>
-      <w:proofErr w:type="gramStart"/>
-      <w:r>
-        <w:rPr>
-          <w:lang w:eastAsia="zh-CN"/>
-        </w:rPr>
-        <w:t>apple</w:t>
-      </w:r>
-      <w:proofErr w:type="gramEnd"/>
-      <w:r>
-        <w:rPr>
-          <w:lang w:eastAsia="zh-CN"/>
-        </w:rPr>
-        <w:t xml:space="preserve"> = </w:t>
+      <w:r>
+        <w:rPr>
+          <w:lang w:eastAsia="zh-CN"/>
+        </w:rPr>
+        <w:t xml:space="preserve">apple = </w:t>
       </w:r>
       <w:r>
         <w:rPr>
@@ -1318,7 +1214,6 @@
           <w:lang w:eastAsia="zh-CN"/>
         </w:rPr>
       </w:pPr>
-      <w:proofErr w:type="gramStart"/>
       <w:r>
         <w:rPr>
           <w:rStyle w:val="Code-KeywordChar"/>
@@ -1330,14 +1225,7 @@
         <w:rPr>
           <w:lang w:eastAsia="zh-CN"/>
         </w:rPr>
-        <w:t>(</w:t>
-      </w:r>
-      <w:proofErr w:type="gramEnd"/>
-      <w:r>
-        <w:rPr>
-          <w:lang w:eastAsia="zh-CN"/>
-        </w:rPr>
-        <w:t>apple)</w:t>
+        <w:t>(apple)</w:t>
       </w:r>
     </w:p>
     <w:p>
@@ -1347,7 +1235,6 @@
           <w:lang w:eastAsia="zh-CN"/>
         </w:rPr>
       </w:pPr>
-      <w:proofErr w:type="gramStart"/>
       <w:r>
         <w:rPr>
           <w:rStyle w:val="Code-KeywordChar"/>
@@ -1355,7 +1242,6 @@
         </w:rPr>
         <w:t>apple.head()</w:t>
       </w:r>
-      <w:proofErr w:type="gramEnd"/>
     </w:p>
     <w:p>
       <w:pPr>
@@ -1432,671 +1318,6 @@
             <wp:extent cx="5943600" cy="2636520"/>
             <wp:effectExtent l="0" t="0" r="0" b="0"/>
             <wp:docPr id="1" name="Picture 1"/>
-            <wp:cNvGraphicFramePr>
-              <a:graphicFrameLocks xmlns:a="http://schemas.openxmlformats.org/drawingml/2006/main" noChangeAspect="1"/>
-            </wp:cNvGraphicFramePr>
-            <a:graphic xmlns:a="http://schemas.openxmlformats.org/drawingml/2006/main">
-              <a:graphicData uri="http://schemas.openxmlformats.org/drawingml/2006/picture">
-                <pic:pic xmlns:pic="http://schemas.openxmlformats.org/drawingml/2006/picture">
-                  <pic:nvPicPr>
-                    <pic:cNvPr id="1" name=""/>
-                    <pic:cNvPicPr/>
-                  </pic:nvPicPr>
-                  <pic:blipFill>
-                    <a:blip r:embed="rId12"/>
-                    <a:stretch>
-                      <a:fillRect/>
-                    </a:stretch>
-                  </pic:blipFill>
-                  <pic:spPr>
-                    <a:xfrm>
-                      <a:off x="0" y="0"/>
-                      <a:ext cx="5943600" cy="2636520"/>
-                    </a:xfrm>
-                    <a:prstGeom prst="rect">
-                      <a:avLst/>
-                    </a:prstGeom>
-                  </pic:spPr>
-                </pic:pic>
-              </a:graphicData>
-            </a:graphic>
-          </wp:inline>
-        </w:drawing>
-      </w:r>
-      <w:r>
-        <w:rPr>
-          <w:lang w:eastAsia="zh-CN"/>
-        </w:rPr>
-        <w:t>我们简单的讨论一下</w:t>
-      </w:r>
-      <w:r>
-        <w:rPr>
-          <w:rFonts w:hint="eastAsia"/>
-          <w:lang w:eastAsia="zh-CN"/>
-        </w:rPr>
-        <w:t>，</w:t>
-      </w:r>
-      <w:r>
-        <w:rPr>
-          <w:rFonts w:hint="eastAsia"/>
-          <w:lang w:eastAsia="zh-CN"/>
-        </w:rPr>
-        <w:t>Open</w:t>
-      </w:r>
-      <w:r>
-        <w:rPr>
-          <w:rFonts w:hint="eastAsia"/>
-          <w:lang w:eastAsia="zh-CN"/>
-        </w:rPr>
-        <w:t>是交易日开始时的股票价格（不需要是上一个交易日的收盘价）</w:t>
-      </w:r>
-      <w:r>
-        <w:rPr>
-          <w:rFonts w:hint="eastAsia"/>
-          <w:lang w:eastAsia="zh-CN"/>
-        </w:rPr>
-        <w:t>，</w:t>
-      </w:r>
-      <w:r>
-        <w:rPr>
-          <w:rFonts w:hint="eastAsia"/>
-          <w:lang w:eastAsia="zh-CN"/>
-        </w:rPr>
-        <w:t>High</w:t>
-      </w:r>
-      <w:r>
-        <w:rPr>
-          <w:rFonts w:hint="eastAsia"/>
-          <w:lang w:eastAsia="zh-CN"/>
-        </w:rPr>
-        <w:t>是交易日中的最高股价，</w:t>
-      </w:r>
-      <w:r>
-        <w:rPr>
-          <w:rFonts w:hint="eastAsia"/>
-          <w:lang w:eastAsia="zh-CN"/>
-        </w:rPr>
-        <w:t>Low</w:t>
-      </w:r>
-      <w:r>
-        <w:rPr>
-          <w:rFonts w:hint="eastAsia"/>
-          <w:lang w:eastAsia="zh-CN"/>
-        </w:rPr>
-        <w:t>是交易日中的最低股价，</w:t>
-      </w:r>
-      <w:r>
-        <w:rPr>
-          <w:rFonts w:hint="eastAsia"/>
-          <w:lang w:eastAsia="zh-CN"/>
-        </w:rPr>
-        <w:t>Close</w:t>
-      </w:r>
-      <w:r>
-        <w:rPr>
-          <w:rFonts w:hint="eastAsia"/>
-          <w:lang w:eastAsia="zh-CN"/>
-        </w:rPr>
-        <w:t>是交易日结束时的股价</w:t>
-      </w:r>
-      <w:r>
-        <w:rPr>
-          <w:rFonts w:hint="eastAsia"/>
-          <w:lang w:eastAsia="zh-CN"/>
-        </w:rPr>
-        <w:t>。</w:t>
-      </w:r>
-      <w:r>
-        <w:rPr>
-          <w:rFonts w:hint="eastAsia"/>
-          <w:lang w:eastAsia="zh-CN"/>
-        </w:rPr>
-        <w:t>Volume</w:t>
-      </w:r>
-      <w:r>
-        <w:rPr>
-          <w:rFonts w:hint="eastAsia"/>
-          <w:lang w:eastAsia="zh-CN"/>
-        </w:rPr>
-        <w:t>指</w:t>
-      </w:r>
-      <w:r>
-        <w:rPr>
-          <w:rFonts w:hint="eastAsia"/>
-          <w:lang w:eastAsia="zh-CN"/>
-        </w:rPr>
-        <w:t>有多少交易了股票</w:t>
-      </w:r>
-      <w:r>
-        <w:rPr>
-          <w:rFonts w:hint="eastAsia"/>
-          <w:lang w:eastAsia="zh-CN"/>
-        </w:rPr>
-        <w:t>。</w:t>
-      </w:r>
-      <w:r>
-        <w:rPr>
-          <w:rFonts w:hint="eastAsia"/>
-          <w:lang w:eastAsia="zh-CN"/>
-        </w:rPr>
-        <w:t>Adju</w:t>
-      </w:r>
-      <w:r>
-        <w:rPr>
-          <w:lang w:eastAsia="zh-CN"/>
-        </w:rPr>
-        <w:t>sted Price</w:t>
-      </w:r>
-      <w:r>
-        <w:rPr>
-          <w:lang w:eastAsia="zh-CN"/>
-        </w:rPr>
-        <w:t>s</w:t>
-      </w:r>
-      <w:r>
-        <w:rPr>
-          <w:rFonts w:hint="eastAsia"/>
-          <w:lang w:eastAsia="zh-CN"/>
-        </w:rPr>
-        <w:t>（例如调整后的收盘价）</w:t>
-      </w:r>
-      <w:r>
-        <w:rPr>
-          <w:rFonts w:hint="eastAsia"/>
-          <w:lang w:eastAsia="zh-CN"/>
-        </w:rPr>
-        <w:t>是因为公司行为而调整后的股价。</w:t>
-      </w:r>
-      <w:r>
-        <w:rPr>
-          <w:rFonts w:hint="eastAsia"/>
-          <w:lang w:eastAsia="zh-CN"/>
-        </w:rPr>
-        <w:t>虽然认为股价主要由交易员设定，但股票拆分</w:t>
-      </w:r>
-      <w:r>
-        <w:rPr>
-          <w:rFonts w:hint="eastAsia"/>
-          <w:lang w:eastAsia="zh-CN"/>
-        </w:rPr>
-        <w:t>（</w:t>
-      </w:r>
-      <w:r>
-        <w:rPr>
-          <w:rFonts w:hint="eastAsia"/>
-          <w:lang w:eastAsia="zh-CN"/>
-        </w:rPr>
-        <w:t>公司使每只现存股票分成两个并使价格减半</w:t>
-      </w:r>
-      <w:r>
-        <w:rPr>
-          <w:rFonts w:hint="eastAsia"/>
-          <w:lang w:eastAsia="zh-CN"/>
-        </w:rPr>
-        <w:t>）</w:t>
-      </w:r>
-      <w:r>
-        <w:rPr>
-          <w:rFonts w:hint="eastAsia"/>
-          <w:lang w:eastAsia="zh-CN"/>
-        </w:rPr>
-        <w:t>和分红</w:t>
-      </w:r>
-      <w:r>
-        <w:rPr>
-          <w:rFonts w:hint="eastAsia"/>
-          <w:lang w:eastAsia="zh-CN"/>
-        </w:rPr>
-        <w:t>（</w:t>
-      </w:r>
-      <w:r>
-        <w:rPr>
-          <w:rFonts w:hint="eastAsia"/>
-          <w:lang w:eastAsia="zh-CN"/>
-        </w:rPr>
-        <w:t>支付公司的每股利润</w:t>
-      </w:r>
-      <w:r>
-        <w:rPr>
-          <w:rFonts w:hint="eastAsia"/>
-          <w:lang w:eastAsia="zh-CN"/>
-        </w:rPr>
-        <w:t>）</w:t>
-      </w:r>
-      <w:r>
-        <w:rPr>
-          <w:rFonts w:hint="eastAsia"/>
-          <w:lang w:eastAsia="zh-CN"/>
-        </w:rPr>
-        <w:t>也会影响股价，也需要</w:t>
-      </w:r>
-      <w:r>
-        <w:rPr>
-          <w:rFonts w:hint="eastAsia"/>
-          <w:lang w:eastAsia="zh-CN"/>
-        </w:rPr>
-        <w:t>加以</w:t>
-      </w:r>
-      <w:r>
-        <w:rPr>
-          <w:rFonts w:hint="eastAsia"/>
-          <w:lang w:eastAsia="zh-CN"/>
-        </w:rPr>
-        <w:t>考虑。</w:t>
-      </w:r>
-    </w:p>
-    <w:p>
-      <w:pPr>
-        <w:pStyle w:val="Heading2"/>
-        <w:rPr>
-          <w:lang w:eastAsia="zh-CN"/>
-        </w:rPr>
-      </w:pPr>
-      <w:bookmarkStart w:id="4" w:name="_Toc10487866"/>
-      <w:r>
-        <w:rPr>
-          <w:lang w:eastAsia="zh-CN"/>
-        </w:rPr>
-        <w:t>可视化股票数据</w:t>
-      </w:r>
-      <w:bookmarkEnd w:id="4"/>
-    </w:p>
-    <w:p>
-      <w:pPr>
-        <w:rPr>
-          <w:lang w:eastAsia="zh-CN"/>
-        </w:rPr>
-      </w:pPr>
-      <w:r>
-        <w:rPr>
-          <w:lang w:eastAsia="zh-CN"/>
-        </w:rPr>
-        <w:t>现在我们获得了想要可视化的股票数据了</w:t>
-      </w:r>
-      <w:r>
-        <w:rPr>
-          <w:rFonts w:hint="eastAsia"/>
-          <w:lang w:eastAsia="zh-CN"/>
-        </w:rPr>
-        <w:t>。</w:t>
-      </w:r>
-      <w:r>
-        <w:rPr>
-          <w:lang w:eastAsia="zh-CN"/>
-        </w:rPr>
-        <w:t>首先</w:t>
-      </w:r>
-      <w:r>
-        <w:rPr>
-          <w:rFonts w:hint="eastAsia"/>
-          <w:lang w:eastAsia="zh-CN"/>
-        </w:rPr>
-        <w:t>，</w:t>
-      </w:r>
-      <w:r>
-        <w:rPr>
-          <w:lang w:eastAsia="zh-CN"/>
-        </w:rPr>
-        <w:t>我将演示怎么使用</w:t>
-      </w:r>
-      <w:r>
-        <w:rPr>
-          <w:rFonts w:hint="eastAsia"/>
-          <w:lang w:eastAsia="zh-CN"/>
-        </w:rPr>
-        <w:t>m</w:t>
-      </w:r>
-      <w:r>
-        <w:rPr>
-          <w:lang w:eastAsia="zh-CN"/>
-        </w:rPr>
-        <w:t>atplotlib</w:t>
-      </w:r>
-      <w:r>
-        <w:rPr>
-          <w:lang w:eastAsia="zh-CN"/>
-        </w:rPr>
-        <w:t>包来实现</w:t>
-      </w:r>
-      <w:r>
-        <w:rPr>
-          <w:rFonts w:hint="eastAsia"/>
-          <w:lang w:eastAsia="zh-CN"/>
-        </w:rPr>
-        <w:t>。</w:t>
-      </w:r>
-      <w:r>
-        <w:rPr>
-          <w:rFonts w:hint="eastAsia"/>
-          <w:lang w:eastAsia="zh-CN"/>
-        </w:rPr>
-        <w:t>注意到</w:t>
-      </w:r>
-      <w:proofErr w:type="gramStart"/>
-      <w:r>
-        <w:rPr>
-          <w:rFonts w:hint="eastAsia"/>
-          <w:lang w:eastAsia="zh-CN"/>
-        </w:rPr>
-        <w:t>a</w:t>
-      </w:r>
-      <w:r>
-        <w:rPr>
-          <w:lang w:eastAsia="zh-CN"/>
-        </w:rPr>
-        <w:t>pple</w:t>
-      </w:r>
-      <w:proofErr w:type="gramEnd"/>
-      <w:r>
-        <w:rPr>
-          <w:lang w:eastAsia="zh-CN"/>
-        </w:rPr>
-        <w:t xml:space="preserve"> DataFrame</w:t>
-      </w:r>
-      <w:r>
-        <w:rPr>
-          <w:lang w:eastAsia="zh-CN"/>
-        </w:rPr>
-        <w:t>对象有一个方便的方法</w:t>
-      </w:r>
-      <w:r>
-        <w:rPr>
-          <w:rFonts w:hint="eastAsia"/>
-          <w:lang w:eastAsia="zh-CN"/>
-        </w:rPr>
-        <w:t>，</w:t>
-      </w:r>
-      <w:r>
-        <w:rPr>
-          <w:lang w:eastAsia="zh-CN"/>
-        </w:rPr>
-        <w:t>plot()</w:t>
-      </w:r>
-      <w:r>
-        <w:rPr>
-          <w:rFonts w:hint="eastAsia"/>
-          <w:lang w:eastAsia="zh-CN"/>
-        </w:rPr>
-        <w:t>，</w:t>
-      </w:r>
-      <w:r>
-        <w:rPr>
-          <w:lang w:eastAsia="zh-CN"/>
-        </w:rPr>
-        <w:t>使得绘图更加</w:t>
-      </w:r>
-      <w:r>
-        <w:rPr>
-          <w:lang w:eastAsia="zh-CN"/>
-        </w:rPr>
-        <w:t>方便</w:t>
-      </w:r>
-      <w:r>
-        <w:rPr>
-          <w:rFonts w:hint="eastAsia"/>
-          <w:lang w:eastAsia="zh-CN"/>
-        </w:rPr>
-        <w:t>。</w:t>
-      </w:r>
-    </w:p>
-    <w:p>
-      <w:pPr>
-        <w:pStyle w:val="Code"/>
-        <w:rPr>
-          <w:lang w:eastAsia="zh-CN"/>
-        </w:rPr>
-      </w:pPr>
-      <w:proofErr w:type="gramStart"/>
-      <w:r>
-        <w:rPr>
-          <w:rStyle w:val="Code-KeywordChar"/>
-          <w:rFonts w:eastAsia="宋体"/>
-          <w:lang w:eastAsia="zh-CN"/>
-        </w:rPr>
-        <w:t>import</w:t>
-      </w:r>
-      <w:proofErr w:type="gramEnd"/>
-      <w:r>
-        <w:rPr>
-          <w:lang w:eastAsia="zh-CN"/>
-        </w:rPr>
-        <w:t xml:space="preserve"> matplotlib.pyplot </w:t>
-      </w:r>
-      <w:r>
-        <w:rPr>
-          <w:rStyle w:val="Code-KeywordChar"/>
-          <w:rFonts w:eastAsia="宋体"/>
-          <w:lang w:eastAsia="zh-CN"/>
-        </w:rPr>
-        <w:t>as</w:t>
-      </w:r>
-      <w:r>
-        <w:rPr>
-          <w:lang w:eastAsia="zh-CN"/>
-        </w:rPr>
-        <w:t xml:space="preserve"> plt   </w:t>
-      </w:r>
-      <w:r>
-        <w:rPr>
-          <w:rStyle w:val="Code-CommentChar"/>
-          <w:rFonts w:eastAsia="宋体"/>
-          <w:lang w:eastAsia="zh-CN"/>
-        </w:rPr>
-        <w:t># Import matplotlib</w:t>
-      </w:r>
-    </w:p>
-    <w:p>
-      <w:pPr>
-        <w:pStyle w:val="Code-Comment"/>
-        <w:rPr>
-          <w:lang w:eastAsia="zh-CN"/>
-        </w:rPr>
-      </w:pPr>
-      <w:r>
-        <w:rPr>
-          <w:lang w:eastAsia="zh-CN"/>
-        </w:rPr>
-        <w:t xml:space="preserve"># </w:t>
-      </w:r>
-      <w:proofErr w:type="gramStart"/>
-      <w:r>
-        <w:rPr>
-          <w:lang w:eastAsia="zh-CN"/>
-        </w:rPr>
-        <w:t>This</w:t>
-      </w:r>
-      <w:proofErr w:type="gramEnd"/>
-      <w:r>
-        <w:rPr>
-          <w:lang w:eastAsia="zh-CN"/>
-        </w:rPr>
-        <w:t xml:space="preserve"> line is necessary for the plot to appear in a Jupyter notebook</w:t>
-      </w:r>
-    </w:p>
-    <w:p>
-      <w:pPr>
-        <w:pStyle w:val="Code"/>
-        <w:rPr>
-          <w:lang w:eastAsia="zh-CN"/>
-        </w:rPr>
-      </w:pPr>
-      <w:r>
-        <w:rPr>
-          <w:rStyle w:val="Code-KeywordChar"/>
-          <w:rFonts w:eastAsia="宋体"/>
-        </w:rPr>
-        <w:t>%</w:t>
-      </w:r>
-      <w:r>
-        <w:rPr>
-          <w:lang w:eastAsia="zh-CN"/>
-        </w:rPr>
-        <w:t xml:space="preserve">matplotlib </w:t>
-      </w:r>
-      <w:r>
-        <w:rPr>
-          <w:rStyle w:val="Code-KeywordChar"/>
-          <w:rFonts w:eastAsia="宋体"/>
-        </w:rPr>
-        <w:t>inline</w:t>
-      </w:r>
-    </w:p>
-    <w:p>
-      <w:pPr>
-        <w:pStyle w:val="Code-Comment"/>
-        <w:rPr>
-          <w:lang w:eastAsia="zh-CN"/>
-        </w:rPr>
-      </w:pPr>
-      <w:r>
-        <w:rPr>
-          <w:lang w:eastAsia="zh-CN"/>
-        </w:rPr>
-        <w:t># Control the default size of figures in this Jupyter notebook</w:t>
-      </w:r>
-    </w:p>
-    <w:p>
-      <w:pPr>
-        <w:pStyle w:val="Code"/>
-        <w:rPr>
-          <w:lang w:eastAsia="zh-CN"/>
-        </w:rPr>
-      </w:pPr>
-      <w:r>
-        <w:rPr>
-          <w:rStyle w:val="Code-KeywordChar"/>
-          <w:rFonts w:eastAsia="宋体"/>
-        </w:rPr>
-        <w:t>%</w:t>
-      </w:r>
-      <w:r>
-        <w:rPr>
-          <w:lang w:eastAsia="zh-CN"/>
-        </w:rPr>
-        <w:t xml:space="preserve">pylab </w:t>
-      </w:r>
-      <w:r>
-        <w:rPr>
-          <w:rStyle w:val="Code-KeywordChar"/>
-          <w:rFonts w:eastAsia="宋体"/>
-        </w:rPr>
-        <w:t>inline</w:t>
-      </w:r>
-    </w:p>
-    <w:p>
-      <w:pPr>
-        <w:pStyle w:val="Code"/>
-        <w:rPr>
-          <w:lang w:eastAsia="zh-CN"/>
-        </w:rPr>
-      </w:pPr>
-      <w:proofErr w:type="gramStart"/>
-      <w:r>
-        <w:rPr>
-          <w:lang w:eastAsia="zh-CN"/>
-        </w:rPr>
-        <w:t>pylab.rcParams[</w:t>
-      </w:r>
-      <w:proofErr w:type="gramEnd"/>
-      <w:r>
-        <w:rPr>
-          <w:lang w:eastAsia="zh-CN"/>
-        </w:rPr>
-        <w:t xml:space="preserve">'figure.figsize'] = (15, 9)   </w:t>
-      </w:r>
-      <w:r>
-        <w:rPr>
-          <w:rStyle w:val="Code-CommentChar"/>
-          <w:rFonts w:eastAsia="宋体"/>
-        </w:rPr>
-        <w:t># Change the size of plots</w:t>
-      </w:r>
-    </w:p>
-    <w:p>
-      <w:pPr>
-        <w:pStyle w:val="Code"/>
-        <w:rPr>
-          <w:lang w:eastAsia="zh-CN"/>
-        </w:rPr>
-      </w:pPr>
-      <w:r>
-        <w:rPr>
-          <w:lang w:eastAsia="zh-CN"/>
-        </w:rPr>
-        <w:t xml:space="preserve"> </w:t>
-      </w:r>
-    </w:p>
-    <w:p>
-      <w:pPr>
-        <w:pStyle w:val="Code"/>
-        <w:rPr>
-          <w:rStyle w:val="Code-CommentChar"/>
-          <w:rFonts w:eastAsia="宋体"/>
-        </w:rPr>
-      </w:pPr>
-      <w:proofErr w:type="gramStart"/>
-      <w:r>
-        <w:rPr>
-          <w:lang w:eastAsia="zh-CN"/>
-        </w:rPr>
-        <w:t>apple[</w:t>
-      </w:r>
-      <w:proofErr w:type="gramEnd"/>
-      <w:r>
-        <w:rPr>
-          <w:lang w:eastAsia="zh-CN"/>
-        </w:rPr>
-        <w:t xml:space="preserve">"Adj. Close"].plot(grid = </w:t>
-      </w:r>
-      <w:r>
-        <w:rPr>
-          <w:rStyle w:val="Code-StringChar"/>
-        </w:rPr>
-        <w:t>True</w:t>
-      </w:r>
-      <w:r>
-        <w:rPr>
-          <w:lang w:eastAsia="zh-CN"/>
-        </w:rPr>
-        <w:t xml:space="preserve">) </w:t>
-      </w:r>
-      <w:r>
-        <w:rPr>
-          <w:rStyle w:val="Code-CommentChar"/>
-          <w:rFonts w:eastAsia="宋体"/>
-        </w:rPr>
-        <w:t># Plot the adjusted closing price of AAPL</w:t>
-      </w:r>
-    </w:p>
-    <w:p>
-      <w:pPr>
-        <w:rPr>
-          <w:lang w:eastAsia="zh-CN"/>
-        </w:rPr>
-      </w:pPr>
-      <w:r>
-        <w:rPr>
-          <w:rFonts w:hint="eastAsia"/>
-          <w:lang w:eastAsia="zh-CN"/>
-        </w:rPr>
-        <w:t>运行</w:t>
-      </w:r>
-      <w:r>
-        <w:rPr>
-          <w:lang w:eastAsia="zh-CN"/>
-        </w:rPr>
-        <w:t>结果如下</w:t>
-      </w:r>
-      <w:r>
-        <w:rPr>
-          <w:noProof/>
-          <w:lang w:eastAsia="zh-CN"/>
-        </w:rPr>
-        <w:drawing>
-          <wp:inline distT="0" distB="0" distL="0" distR="0" wp14:anchorId="29F7ED88" wp14:editId="20C8A00A">
-            <wp:extent cx="5943600" cy="4053205"/>
-            <wp:effectExtent l="0" t="0" r="0" b="4445"/>
-            <wp:docPr id="3" name="Picture 3"/>
             <wp:cNvGraphicFramePr>
               <a:graphicFrameLocks xmlns:a="http://schemas.openxmlformats.org/drawingml/2006/main" noChangeAspect="1"/>
             </wp:cNvGraphicFramePr>
@@ -2116,6 +1337,631 @@
                   <pic:spPr>
                     <a:xfrm>
                       <a:off x="0" y="0"/>
+                      <a:ext cx="5943600" cy="2636520"/>
+                    </a:xfrm>
+                    <a:prstGeom prst="rect">
+                      <a:avLst/>
+                    </a:prstGeom>
+                  </pic:spPr>
+                </pic:pic>
+              </a:graphicData>
+            </a:graphic>
+          </wp:inline>
+        </w:drawing>
+      </w:r>
+      <w:r>
+        <w:rPr>
+          <w:lang w:eastAsia="zh-CN"/>
+        </w:rPr>
+        <w:t>我们简单的讨论一下</w:t>
+      </w:r>
+      <w:r>
+        <w:rPr>
+          <w:rFonts w:hint="eastAsia"/>
+          <w:lang w:eastAsia="zh-CN"/>
+        </w:rPr>
+        <w:t>，</w:t>
+      </w:r>
+      <w:r>
+        <w:rPr>
+          <w:rFonts w:hint="eastAsia"/>
+          <w:lang w:eastAsia="zh-CN"/>
+        </w:rPr>
+        <w:t>Open</w:t>
+      </w:r>
+      <w:r>
+        <w:rPr>
+          <w:rFonts w:hint="eastAsia"/>
+          <w:lang w:eastAsia="zh-CN"/>
+        </w:rPr>
+        <w:t>是交易日开始时的股票价格（不需要是上一个交易日的收盘价）</w:t>
+      </w:r>
+      <w:r>
+        <w:rPr>
+          <w:rFonts w:hint="eastAsia"/>
+          <w:lang w:eastAsia="zh-CN"/>
+        </w:rPr>
+        <w:t>，</w:t>
+      </w:r>
+      <w:r>
+        <w:rPr>
+          <w:rFonts w:hint="eastAsia"/>
+          <w:lang w:eastAsia="zh-CN"/>
+        </w:rPr>
+        <w:t>High</w:t>
+      </w:r>
+      <w:r>
+        <w:rPr>
+          <w:rFonts w:hint="eastAsia"/>
+          <w:lang w:eastAsia="zh-CN"/>
+        </w:rPr>
+        <w:t>是交易日中的最高股价，</w:t>
+      </w:r>
+      <w:r>
+        <w:rPr>
+          <w:rFonts w:hint="eastAsia"/>
+          <w:lang w:eastAsia="zh-CN"/>
+        </w:rPr>
+        <w:t>Low</w:t>
+      </w:r>
+      <w:r>
+        <w:rPr>
+          <w:rFonts w:hint="eastAsia"/>
+          <w:lang w:eastAsia="zh-CN"/>
+        </w:rPr>
+        <w:t>是交易日中的最低股价，</w:t>
+      </w:r>
+      <w:r>
+        <w:rPr>
+          <w:rFonts w:hint="eastAsia"/>
+          <w:lang w:eastAsia="zh-CN"/>
+        </w:rPr>
+        <w:t>Close</w:t>
+      </w:r>
+      <w:r>
+        <w:rPr>
+          <w:rFonts w:hint="eastAsia"/>
+          <w:lang w:eastAsia="zh-CN"/>
+        </w:rPr>
+        <w:t>是交易日结束时的股价</w:t>
+      </w:r>
+      <w:r>
+        <w:rPr>
+          <w:rFonts w:hint="eastAsia"/>
+          <w:lang w:eastAsia="zh-CN"/>
+        </w:rPr>
+        <w:t>。</w:t>
+      </w:r>
+      <w:r>
+        <w:rPr>
+          <w:rFonts w:hint="eastAsia"/>
+          <w:lang w:eastAsia="zh-CN"/>
+        </w:rPr>
+        <w:t>Volume</w:t>
+      </w:r>
+      <w:r>
+        <w:rPr>
+          <w:rFonts w:hint="eastAsia"/>
+          <w:lang w:eastAsia="zh-CN"/>
+        </w:rPr>
+        <w:t>指</w:t>
+      </w:r>
+      <w:r>
+        <w:rPr>
+          <w:rFonts w:hint="eastAsia"/>
+          <w:lang w:eastAsia="zh-CN"/>
+        </w:rPr>
+        <w:t>有多少交易了股票</w:t>
+      </w:r>
+      <w:r>
+        <w:rPr>
+          <w:rFonts w:hint="eastAsia"/>
+          <w:lang w:eastAsia="zh-CN"/>
+        </w:rPr>
+        <w:t>。</w:t>
+      </w:r>
+      <w:r>
+        <w:rPr>
+          <w:rFonts w:hint="eastAsia"/>
+          <w:lang w:eastAsia="zh-CN"/>
+        </w:rPr>
+        <w:t>Adju</w:t>
+      </w:r>
+      <w:r>
+        <w:rPr>
+          <w:lang w:eastAsia="zh-CN"/>
+        </w:rPr>
+        <w:t>sted Price</w:t>
+      </w:r>
+      <w:r>
+        <w:rPr>
+          <w:lang w:eastAsia="zh-CN"/>
+        </w:rPr>
+        <w:t>s</w:t>
+      </w:r>
+      <w:r>
+        <w:rPr>
+          <w:rFonts w:hint="eastAsia"/>
+          <w:lang w:eastAsia="zh-CN"/>
+        </w:rPr>
+        <w:t>（例如调整后的收盘价）</w:t>
+      </w:r>
+      <w:r>
+        <w:rPr>
+          <w:rFonts w:hint="eastAsia"/>
+          <w:lang w:eastAsia="zh-CN"/>
+        </w:rPr>
+        <w:t>是因为公司行为而调整后的股价。</w:t>
+      </w:r>
+      <w:r>
+        <w:rPr>
+          <w:rFonts w:hint="eastAsia"/>
+          <w:lang w:eastAsia="zh-CN"/>
+        </w:rPr>
+        <w:t>虽然认为股价主要由交易员设定，但股票拆分</w:t>
+      </w:r>
+      <w:r>
+        <w:rPr>
+          <w:rFonts w:hint="eastAsia"/>
+          <w:lang w:eastAsia="zh-CN"/>
+        </w:rPr>
+        <w:t>（</w:t>
+      </w:r>
+      <w:r>
+        <w:rPr>
+          <w:rFonts w:hint="eastAsia"/>
+          <w:lang w:eastAsia="zh-CN"/>
+        </w:rPr>
+        <w:t>公司使每只现存股票分成两个并使价格减半</w:t>
+      </w:r>
+      <w:r>
+        <w:rPr>
+          <w:rFonts w:hint="eastAsia"/>
+          <w:lang w:eastAsia="zh-CN"/>
+        </w:rPr>
+        <w:t>）</w:t>
+      </w:r>
+      <w:r>
+        <w:rPr>
+          <w:rFonts w:hint="eastAsia"/>
+          <w:lang w:eastAsia="zh-CN"/>
+        </w:rPr>
+        <w:t>和分红</w:t>
+      </w:r>
+      <w:r>
+        <w:rPr>
+          <w:rFonts w:hint="eastAsia"/>
+          <w:lang w:eastAsia="zh-CN"/>
+        </w:rPr>
+        <w:t>（</w:t>
+      </w:r>
+      <w:r>
+        <w:rPr>
+          <w:rFonts w:hint="eastAsia"/>
+          <w:lang w:eastAsia="zh-CN"/>
+        </w:rPr>
+        <w:t>支付公司的每股利润</w:t>
+      </w:r>
+      <w:r>
+        <w:rPr>
+          <w:rFonts w:hint="eastAsia"/>
+          <w:lang w:eastAsia="zh-CN"/>
+        </w:rPr>
+        <w:t>）</w:t>
+      </w:r>
+      <w:r>
+        <w:rPr>
+          <w:rFonts w:hint="eastAsia"/>
+          <w:lang w:eastAsia="zh-CN"/>
+        </w:rPr>
+        <w:t>也会影响股价，也需要</w:t>
+      </w:r>
+      <w:r>
+        <w:rPr>
+          <w:rFonts w:hint="eastAsia"/>
+          <w:lang w:eastAsia="zh-CN"/>
+        </w:rPr>
+        <w:t>加以</w:t>
+      </w:r>
+      <w:r>
+        <w:rPr>
+          <w:rFonts w:hint="eastAsia"/>
+          <w:lang w:eastAsia="zh-CN"/>
+        </w:rPr>
+        <w:t>考虑。</w:t>
+      </w:r>
+    </w:p>
+    <w:p>
+      <w:pPr>
+        <w:pStyle w:val="Heading2"/>
+        <w:rPr>
+          <w:lang w:eastAsia="zh-CN"/>
+        </w:rPr>
+      </w:pPr>
+      <w:bookmarkStart w:id="4" w:name="_Toc10524169"/>
+      <w:r>
+        <w:rPr>
+          <w:lang w:eastAsia="zh-CN"/>
+        </w:rPr>
+        <w:t>可视化股票数据</w:t>
+      </w:r>
+      <w:bookmarkEnd w:id="4"/>
+    </w:p>
+    <w:p>
+      <w:pPr>
+        <w:rPr>
+          <w:lang w:eastAsia="zh-CN"/>
+        </w:rPr>
+      </w:pPr>
+      <w:r>
+        <w:rPr>
+          <w:lang w:eastAsia="zh-CN"/>
+        </w:rPr>
+        <w:t>现在我们获得了想要可视化的股票数据了</w:t>
+      </w:r>
+      <w:r>
+        <w:rPr>
+          <w:rFonts w:hint="eastAsia"/>
+          <w:lang w:eastAsia="zh-CN"/>
+        </w:rPr>
+        <w:t>。</w:t>
+      </w:r>
+      <w:r>
+        <w:rPr>
+          <w:lang w:eastAsia="zh-CN"/>
+        </w:rPr>
+        <w:t>首先</w:t>
+      </w:r>
+      <w:r>
+        <w:rPr>
+          <w:rFonts w:hint="eastAsia"/>
+          <w:lang w:eastAsia="zh-CN"/>
+        </w:rPr>
+        <w:t>，</w:t>
+      </w:r>
+      <w:r>
+        <w:rPr>
+          <w:lang w:eastAsia="zh-CN"/>
+        </w:rPr>
+        <w:t>我将演示怎么使用</w:t>
+      </w:r>
+      <w:r>
+        <w:rPr>
+          <w:rFonts w:hint="eastAsia"/>
+          <w:lang w:eastAsia="zh-CN"/>
+        </w:rPr>
+        <w:t>m</w:t>
+      </w:r>
+      <w:r>
+        <w:rPr>
+          <w:lang w:eastAsia="zh-CN"/>
+        </w:rPr>
+        <w:t>atplotlib</w:t>
+      </w:r>
+      <w:r>
+        <w:rPr>
+          <w:lang w:eastAsia="zh-CN"/>
+        </w:rPr>
+        <w:t>包来实现</w:t>
+      </w:r>
+      <w:r>
+        <w:rPr>
+          <w:rFonts w:hint="eastAsia"/>
+          <w:lang w:eastAsia="zh-CN"/>
+        </w:rPr>
+        <w:t>。</w:t>
+      </w:r>
+      <w:r>
+        <w:rPr>
+          <w:rFonts w:hint="eastAsia"/>
+          <w:lang w:eastAsia="zh-CN"/>
+        </w:rPr>
+        <w:t>注意到</w:t>
+      </w:r>
+      <w:r>
+        <w:rPr>
+          <w:rFonts w:hint="eastAsia"/>
+          <w:lang w:eastAsia="zh-CN"/>
+        </w:rPr>
+        <w:t>a</w:t>
+      </w:r>
+      <w:r>
+        <w:rPr>
+          <w:lang w:eastAsia="zh-CN"/>
+        </w:rPr>
+        <w:t>pple DataFrame</w:t>
+      </w:r>
+      <w:r>
+        <w:rPr>
+          <w:lang w:eastAsia="zh-CN"/>
+        </w:rPr>
+        <w:t>对象有一个方便的方法</w:t>
+      </w:r>
+      <w:r>
+        <w:rPr>
+          <w:rFonts w:hint="eastAsia"/>
+          <w:lang w:eastAsia="zh-CN"/>
+        </w:rPr>
+        <w:t>，</w:t>
+      </w:r>
+      <w:r>
+        <w:rPr>
+          <w:lang w:eastAsia="zh-CN"/>
+        </w:rPr>
+        <w:t>plot()</w:t>
+      </w:r>
+      <w:r>
+        <w:rPr>
+          <w:rFonts w:hint="eastAsia"/>
+          <w:lang w:eastAsia="zh-CN"/>
+        </w:rPr>
+        <w:t>，</w:t>
+      </w:r>
+      <w:r>
+        <w:rPr>
+          <w:lang w:eastAsia="zh-CN"/>
+        </w:rPr>
+        <w:t>使得绘图更加</w:t>
+      </w:r>
+      <w:r>
+        <w:rPr>
+          <w:lang w:eastAsia="zh-CN"/>
+        </w:rPr>
+        <w:t>方便</w:t>
+      </w:r>
+      <w:r>
+        <w:rPr>
+          <w:rFonts w:hint="eastAsia"/>
+          <w:lang w:eastAsia="zh-CN"/>
+        </w:rPr>
+        <w:t>。</w:t>
+      </w:r>
+    </w:p>
+    <w:p>
+      <w:pPr>
+        <w:pStyle w:val="Code"/>
+        <w:rPr>
+          <w:lang w:eastAsia="zh-CN"/>
+        </w:rPr>
+      </w:pPr>
+      <w:r>
+        <w:rPr>
+          <w:rStyle w:val="Code-KeywordChar"/>
+          <w:rFonts w:eastAsia="宋体"/>
+          <w:lang w:eastAsia="zh-CN"/>
+        </w:rPr>
+        <w:t>import</w:t>
+      </w:r>
+      <w:r>
+        <w:rPr>
+          <w:lang w:eastAsia="zh-CN"/>
+        </w:rPr>
+        <w:t xml:space="preserve"> matplotlib.pyplot </w:t>
+      </w:r>
+      <w:r>
+        <w:rPr>
+          <w:rStyle w:val="Code-KeywordChar"/>
+          <w:rFonts w:eastAsia="宋体"/>
+          <w:lang w:eastAsia="zh-CN"/>
+        </w:rPr>
+        <w:t>as</w:t>
+      </w:r>
+      <w:r>
+        <w:rPr>
+          <w:lang w:eastAsia="zh-CN"/>
+        </w:rPr>
+        <w:t xml:space="preserve"> plt   </w:t>
+      </w:r>
+      <w:r>
+        <w:rPr>
+          <w:rStyle w:val="Code-CommentChar"/>
+          <w:rFonts w:eastAsia="宋体"/>
+          <w:lang w:eastAsia="zh-CN"/>
+        </w:rPr>
+        <w:t># Import matplotlib</w:t>
+      </w:r>
+    </w:p>
+    <w:p>
+      <w:pPr>
+        <w:pStyle w:val="Code-Comment"/>
+        <w:rPr>
+          <w:lang w:eastAsia="zh-CN"/>
+        </w:rPr>
+      </w:pPr>
+      <w:r>
+        <w:rPr>
+          <w:lang w:eastAsia="zh-CN"/>
+        </w:rPr>
+        <w:t># This line is necessary for the plot to appear in a Jupyter notebook</w:t>
+      </w:r>
+    </w:p>
+    <w:p>
+      <w:pPr>
+        <w:pStyle w:val="Code"/>
+        <w:rPr>
+          <w:lang w:eastAsia="zh-CN"/>
+        </w:rPr>
+      </w:pPr>
+      <w:r>
+        <w:rPr>
+          <w:rStyle w:val="Code-KeywordChar"/>
+          <w:rFonts w:eastAsia="宋体"/>
+        </w:rPr>
+        <w:t>%</w:t>
+      </w:r>
+      <w:r>
+        <w:rPr>
+          <w:lang w:eastAsia="zh-CN"/>
+        </w:rPr>
+        <w:t xml:space="preserve">matplotlib </w:t>
+      </w:r>
+      <w:r>
+        <w:rPr>
+          <w:rStyle w:val="Code-KeywordChar"/>
+          <w:rFonts w:eastAsia="宋体"/>
+        </w:rPr>
+        <w:t>inline</w:t>
+      </w:r>
+    </w:p>
+    <w:p>
+      <w:pPr>
+        <w:pStyle w:val="Code-Comment"/>
+        <w:rPr>
+          <w:lang w:eastAsia="zh-CN"/>
+        </w:rPr>
+      </w:pPr>
+      <w:r>
+        <w:rPr>
+          <w:lang w:eastAsia="zh-CN"/>
+        </w:rPr>
+        <w:t># Control the default size of figures in this Jupyter notebook</w:t>
+      </w:r>
+    </w:p>
+    <w:p>
+      <w:pPr>
+        <w:pStyle w:val="Code"/>
+        <w:rPr>
+          <w:lang w:eastAsia="zh-CN"/>
+        </w:rPr>
+      </w:pPr>
+      <w:r>
+        <w:rPr>
+          <w:rStyle w:val="Code-KeywordChar"/>
+          <w:rFonts w:eastAsia="宋体"/>
+        </w:rPr>
+        <w:t>%</w:t>
+      </w:r>
+      <w:r>
+        <w:rPr>
+          <w:lang w:eastAsia="zh-CN"/>
+        </w:rPr>
+        <w:t xml:space="preserve">pylab </w:t>
+      </w:r>
+      <w:r>
+        <w:rPr>
+          <w:rStyle w:val="Code-KeywordChar"/>
+          <w:rFonts w:eastAsia="宋体"/>
+        </w:rPr>
+        <w:t>inline</w:t>
+      </w:r>
+    </w:p>
+    <w:p>
+      <w:pPr>
+        <w:pStyle w:val="Code"/>
+        <w:rPr>
+          <w:lang w:eastAsia="zh-CN"/>
+        </w:rPr>
+      </w:pPr>
+      <w:r>
+        <w:rPr>
+          <w:lang w:eastAsia="zh-CN"/>
+        </w:rPr>
+        <w:t xml:space="preserve">pylab.rcParams['figure.figsize'] = (15, 9)   </w:t>
+      </w:r>
+      <w:r>
+        <w:rPr>
+          <w:rStyle w:val="Code-CommentChar"/>
+          <w:rFonts w:eastAsia="宋体"/>
+        </w:rPr>
+        <w:t># Change the size of plots</w:t>
+      </w:r>
+    </w:p>
+    <w:p>
+      <w:pPr>
+        <w:pStyle w:val="Code"/>
+        <w:rPr>
+          <w:lang w:eastAsia="zh-CN"/>
+        </w:rPr>
+      </w:pPr>
+      <w:r>
+        <w:rPr>
+          <w:lang w:eastAsia="zh-CN"/>
+        </w:rPr>
+        <w:t xml:space="preserve"> </w:t>
+      </w:r>
+    </w:p>
+    <w:p>
+      <w:pPr>
+        <w:pStyle w:val="Code"/>
+        <w:rPr>
+          <w:rStyle w:val="Code-CommentChar"/>
+          <w:rFonts w:eastAsia="宋体"/>
+        </w:rPr>
+      </w:pPr>
+      <w:r>
+        <w:rPr>
+          <w:lang w:eastAsia="zh-CN"/>
+        </w:rPr>
+        <w:t xml:space="preserve">apple["Adj. Close"].plot(grid = </w:t>
+      </w:r>
+      <w:r>
+        <w:rPr>
+          <w:rStyle w:val="Code-StringChar"/>
+        </w:rPr>
+        <w:t>True</w:t>
+      </w:r>
+      <w:r>
+        <w:rPr>
+          <w:lang w:eastAsia="zh-CN"/>
+        </w:rPr>
+        <w:t xml:space="preserve">) </w:t>
+      </w:r>
+      <w:r>
+        <w:rPr>
+          <w:rStyle w:val="Code-CommentChar"/>
+          <w:rFonts w:eastAsia="宋体"/>
+        </w:rPr>
+        <w:t># Plot the adjusted closing price of AAPL</w:t>
+      </w:r>
+    </w:p>
+    <w:p>
+      <w:pPr>
+        <w:rPr>
+          <w:lang w:eastAsia="zh-CN"/>
+        </w:rPr>
+      </w:pPr>
+      <w:r>
+        <w:rPr>
+          <w:rFonts w:hint="eastAsia"/>
+          <w:lang w:eastAsia="zh-CN"/>
+        </w:rPr>
+        <w:t>运行</w:t>
+      </w:r>
+      <w:r>
+        <w:rPr>
+          <w:lang w:eastAsia="zh-CN"/>
+        </w:rPr>
+        <w:t>结果如下</w:t>
+      </w:r>
+      <w:r>
+        <w:rPr>
+          <w:noProof/>
+          <w:lang w:eastAsia="zh-CN"/>
+        </w:rPr>
+        <w:drawing>
+          <wp:inline distT="0" distB="0" distL="0" distR="0" wp14:anchorId="29F7ED88" wp14:editId="20C8A00A">
+            <wp:extent cx="5943600" cy="4053205"/>
+            <wp:effectExtent l="0" t="0" r="0" b="4445"/>
+            <wp:docPr id="3" name="Picture 3"/>
+            <wp:cNvGraphicFramePr>
+              <a:graphicFrameLocks xmlns:a="http://schemas.openxmlformats.org/drawingml/2006/main" noChangeAspect="1"/>
+            </wp:cNvGraphicFramePr>
+            <a:graphic xmlns:a="http://schemas.openxmlformats.org/drawingml/2006/main">
+              <a:graphicData uri="http://schemas.openxmlformats.org/drawingml/2006/picture">
+                <pic:pic xmlns:pic="http://schemas.openxmlformats.org/drawingml/2006/picture">
+                  <pic:nvPicPr>
+                    <pic:cNvPr id="1" name=""/>
+                    <pic:cNvPicPr/>
+                  </pic:nvPicPr>
+                  <pic:blipFill>
+                    <a:blip r:embed="rId14"/>
+                    <a:stretch>
+                      <a:fillRect/>
+                    </a:stretch>
+                  </pic:blipFill>
+                  <pic:spPr>
+                    <a:xfrm>
+                      <a:off x="0" y="0"/>
                       <a:ext cx="5943600" cy="4053205"/>
                     </a:xfrm>
                     <a:prstGeom prst="rect">
@@ -2332,7 +2178,7 @@
         </w:rPr>
         <w:t>（代码是基于这个</w:t>
       </w:r>
-      <w:hyperlink r:id="rId14" w:history="1">
+      <w:hyperlink r:id="rId15" w:history="1">
         <w:r>
           <w:rPr>
             <w:rStyle w:val="Hyperlink"/>
@@ -2369,7 +2215,7 @@
         </w:rPr>
         <w:t>你也可以在</w:t>
       </w:r>
-      <w:hyperlink r:id="rId15" w:history="1">
+      <w:hyperlink r:id="rId16" w:history="1">
         <w:r>
           <w:rPr>
             <w:rStyle w:val="Hyperlink"/>
@@ -2465,7 +2311,7 @@
         </w:rPr>
         <w:t>请到</w:t>
       </w:r>
-      <w:hyperlink r:id="rId16" w:history="1">
+      <w:hyperlink r:id="rId17" w:history="1">
         <w:r>
           <w:rPr>
             <w:rStyle w:val="Hyperlink"/>
@@ -2552,7 +2398,6 @@
           <w:lang w:eastAsia="zh-CN"/>
         </w:rPr>
       </w:pPr>
-      <w:proofErr w:type="gramStart"/>
       <w:r>
         <w:rPr>
           <w:rFonts w:ascii="Consolas" w:eastAsia="Times New Roman" w:hAnsi="Consolas" w:cs="Courier New"/>
@@ -2563,7 +2408,6 @@
         </w:rPr>
         <w:t>from</w:t>
       </w:r>
-      <w:proofErr w:type="gramEnd"/>
       <w:r>
         <w:rPr>
           <w:rFonts w:ascii="Consolas" w:eastAsia="Times New Roman" w:hAnsi="Consolas" w:cs="Courier New"/>
@@ -2756,7 +2600,6 @@
           <w:lang w:eastAsia="zh-CN"/>
         </w:rPr>
       </w:pPr>
-      <w:proofErr w:type="gramStart"/>
       <w:r>
         <w:rPr>
           <w:rFonts w:ascii="Consolas" w:eastAsia="Times New Roman" w:hAnsi="Consolas" w:cs="Courier New"/>
@@ -2767,7 +2610,6 @@
         </w:rPr>
         <w:t>from</w:t>
       </w:r>
-      <w:proofErr w:type="gramEnd"/>
       <w:r>
         <w:rPr>
           <w:rFonts w:ascii="Consolas" w:eastAsia="Times New Roman" w:hAnsi="Consolas" w:cs="Courier New"/>
@@ -2890,7 +2732,6 @@
           <w:lang w:eastAsia="zh-CN"/>
         </w:rPr>
       </w:pPr>
-      <w:proofErr w:type="gramStart"/>
       <w:r>
         <w:rPr>
           <w:rFonts w:ascii="Consolas" w:eastAsia="Times New Roman" w:hAnsi="Consolas" w:cs="Courier New"/>
@@ -2901,7 +2742,6 @@
         </w:rPr>
         <w:t>def</w:t>
       </w:r>
-      <w:proofErr w:type="gramEnd"/>
       <w:r>
         <w:rPr>
           <w:rFonts w:ascii="Consolas" w:eastAsia="Times New Roman" w:hAnsi="Consolas" w:cs="Courier New"/>
@@ -3183,29 +3023,7 @@
           <w:szCs w:val="20"/>
           <w:lang w:eastAsia="zh-CN"/>
         </w:rPr>
-        <w:t>    </w:t>
-      </w:r>
-      <w:proofErr w:type="gramStart"/>
-      <w:r>
-        <w:rPr>
-          <w:rFonts w:ascii="Consolas" w:eastAsia="Times New Roman" w:hAnsi="Consolas" w:cs="Courier New"/>
-          <w:color w:val="4AB667"/>
-          <w:sz w:val="20"/>
-          <w:szCs w:val="20"/>
-          <w:lang w:eastAsia="zh-CN"/>
-        </w:rPr>
-        <w:t>:param</w:t>
-      </w:r>
-      <w:proofErr w:type="gramEnd"/>
-      <w:r>
-        <w:rPr>
-          <w:rFonts w:ascii="Consolas" w:eastAsia="Times New Roman" w:hAnsi="Consolas" w:cs="Courier New"/>
-          <w:color w:val="4AB667"/>
-          <w:sz w:val="20"/>
-          <w:szCs w:val="20"/>
-          <w:lang w:eastAsia="zh-CN"/>
-        </w:rPr>
-        <w:t> stick: A string or number indicating the period of time covered by a single candlestick. Valid string inputs include "day", "week", "month", and "year", ("day" default), and any numeric input indicates the number of trading days included in a period</w:t>
+        <w:t>    :param stick: A string or number indicating the period of time covered by a single candlestick. Valid string inputs include "day", "week", "month", and "year", ("day" default), and any numeric input indicates the number of trading days included in a period</w:t>
       </w:r>
     </w:p>
     <w:p>
@@ -3246,29 +3064,7 @@
           <w:szCs w:val="20"/>
           <w:lang w:eastAsia="zh-CN"/>
         </w:rPr>
-        <w:t>    </w:t>
-      </w:r>
-      <w:proofErr w:type="gramStart"/>
-      <w:r>
-        <w:rPr>
-          <w:rFonts w:ascii="Consolas" w:eastAsia="Times New Roman" w:hAnsi="Consolas" w:cs="Courier New"/>
-          <w:color w:val="4AB667"/>
-          <w:sz w:val="20"/>
-          <w:szCs w:val="20"/>
-          <w:lang w:eastAsia="zh-CN"/>
-        </w:rPr>
-        <w:t>:param</w:t>
-      </w:r>
-      <w:proofErr w:type="gramEnd"/>
-      <w:r>
-        <w:rPr>
-          <w:rFonts w:ascii="Consolas" w:eastAsia="Times New Roman" w:hAnsi="Consolas" w:cs="Courier New"/>
-          <w:color w:val="4AB667"/>
-          <w:sz w:val="20"/>
-          <w:szCs w:val="20"/>
-          <w:lang w:eastAsia="zh-CN"/>
-        </w:rPr>
-        <w:t> adj: A boolean indicating whether to use adjusted prices</w:t>
+        <w:t>    :param adj: A boolean indicating whether to use adjusted prices</w:t>
       </w:r>
     </w:p>
     <w:p>
@@ -3309,29 +3105,7 @@
           <w:szCs w:val="20"/>
           <w:lang w:eastAsia="zh-CN"/>
         </w:rPr>
-        <w:t>    </w:t>
-      </w:r>
-      <w:proofErr w:type="gramStart"/>
-      <w:r>
-        <w:rPr>
-          <w:rFonts w:ascii="Consolas" w:eastAsia="Times New Roman" w:hAnsi="Consolas" w:cs="Courier New"/>
-          <w:color w:val="4AB667"/>
-          <w:sz w:val="20"/>
-          <w:szCs w:val="20"/>
-          <w:lang w:eastAsia="zh-CN"/>
-        </w:rPr>
-        <w:t>:param</w:t>
-      </w:r>
-      <w:proofErr w:type="gramEnd"/>
-      <w:r>
-        <w:rPr>
-          <w:rFonts w:ascii="Consolas" w:eastAsia="Times New Roman" w:hAnsi="Consolas" w:cs="Courier New"/>
-          <w:color w:val="4AB667"/>
-          <w:sz w:val="20"/>
-          <w:szCs w:val="20"/>
-          <w:lang w:eastAsia="zh-CN"/>
-        </w:rPr>
-        <w:t> otherseries: An iterable that will be coerced into a list, containing the columns of dat that hold other series to be plotted as lines</w:t>
+        <w:t>    :param otherseries: An iterable that will be coerced into a list, containing the columns of dat that hold other series to be plotted as lines</w:t>
       </w:r>
     </w:p>
     <w:p>
@@ -3495,29 +3269,7 @@
           <w:szCs w:val="20"/>
           <w:lang w:eastAsia="zh-CN"/>
         </w:rPr>
-        <w:t>    </w:t>
-      </w:r>
-      <w:proofErr w:type="gramStart"/>
-      <w:r>
-        <w:rPr>
-          <w:rFonts w:ascii="Consolas" w:eastAsia="Times New Roman" w:hAnsi="Consolas" w:cs="Courier New"/>
-          <w:color w:val="DCDCDC"/>
-          <w:sz w:val="20"/>
-          <w:szCs w:val="20"/>
-          <w:lang w:eastAsia="zh-CN"/>
-        </w:rPr>
-        <w:t>mondays</w:t>
-      </w:r>
-      <w:proofErr w:type="gramEnd"/>
-      <w:r>
-        <w:rPr>
-          <w:rFonts w:ascii="Consolas" w:eastAsia="Times New Roman" w:hAnsi="Consolas" w:cs="Courier New"/>
-          <w:color w:val="DCDCDC"/>
-          <w:sz w:val="20"/>
-          <w:szCs w:val="20"/>
-          <w:lang w:eastAsia="zh-CN"/>
-        </w:rPr>
-        <w:t> </w:t>
+        <w:t>    mondays </w:t>
       </w:r>
       <w:r>
         <w:rPr>
@@ -3628,29 +3380,7 @@
           <w:szCs w:val="20"/>
           <w:lang w:eastAsia="zh-CN"/>
         </w:rPr>
-        <w:t>    </w:t>
-      </w:r>
-      <w:proofErr w:type="gramStart"/>
-      <w:r>
-        <w:rPr>
-          <w:rFonts w:ascii="Consolas" w:eastAsia="Times New Roman" w:hAnsi="Consolas" w:cs="Courier New"/>
-          <w:color w:val="DCDCDC"/>
-          <w:sz w:val="20"/>
-          <w:szCs w:val="20"/>
-          <w:lang w:eastAsia="zh-CN"/>
-        </w:rPr>
-        <w:t>alldays</w:t>
-      </w:r>
-      <w:proofErr w:type="gramEnd"/>
-      <w:r>
-        <w:rPr>
-          <w:rFonts w:ascii="Consolas" w:eastAsia="Times New Roman" w:hAnsi="Consolas" w:cs="Courier New"/>
-          <w:color w:val="DCDCDC"/>
-          <w:sz w:val="20"/>
-          <w:szCs w:val="20"/>
-          <w:lang w:eastAsia="zh-CN"/>
-        </w:rPr>
-        <w:t> </w:t>
+        <w:t>    alldays </w:t>
       </w:r>
       <w:r>
         <w:rPr>
@@ -3741,29 +3471,7 @@
           <w:szCs w:val="20"/>
           <w:lang w:eastAsia="zh-CN"/>
         </w:rPr>
-        <w:t>    </w:t>
-      </w:r>
-      <w:proofErr w:type="gramStart"/>
-      <w:r>
-        <w:rPr>
-          <w:rFonts w:ascii="Consolas" w:eastAsia="Times New Roman" w:hAnsi="Consolas" w:cs="Courier New"/>
-          <w:color w:val="DCDCDC"/>
-          <w:sz w:val="20"/>
-          <w:szCs w:val="20"/>
-          <w:lang w:eastAsia="zh-CN"/>
-        </w:rPr>
-        <w:t>dayFormatter</w:t>
-      </w:r>
-      <w:proofErr w:type="gramEnd"/>
-      <w:r>
-        <w:rPr>
-          <w:rFonts w:ascii="Consolas" w:eastAsia="Times New Roman" w:hAnsi="Consolas" w:cs="Courier New"/>
-          <w:color w:val="DCDCDC"/>
-          <w:sz w:val="20"/>
-          <w:szCs w:val="20"/>
-          <w:lang w:eastAsia="zh-CN"/>
-        </w:rPr>
-        <w:t> </w:t>
+        <w:t>    dayFormatter </w:t>
       </w:r>
       <w:r>
         <w:rPr>
@@ -3976,29 +3684,7 @@
           <w:szCs w:val="20"/>
           <w:lang w:eastAsia="zh-CN"/>
         </w:rPr>
-        <w:t># </w:t>
-      </w:r>
-      <w:proofErr w:type="gramStart"/>
-      <w:r>
-        <w:rPr>
-          <w:rFonts w:ascii="Consolas" w:eastAsia="Times New Roman" w:hAnsi="Consolas" w:cs="Courier New"/>
-          <w:color w:val="57A64A"/>
-          <w:sz w:val="20"/>
-          <w:szCs w:val="20"/>
-          <w:lang w:eastAsia="zh-CN"/>
-        </w:rPr>
-        <w:t>by</w:t>
-      </w:r>
-      <w:proofErr w:type="gramEnd"/>
-      <w:r>
-        <w:rPr>
-          <w:rFonts w:ascii="Consolas" w:eastAsia="Times New Roman" w:hAnsi="Consolas" w:cs="Courier New"/>
-          <w:color w:val="57A64A"/>
-          <w:sz w:val="20"/>
-          <w:szCs w:val="20"/>
-          <w:lang w:eastAsia="zh-CN"/>
-        </w:rPr>
-        <w:t> stick input</w:t>
+        <w:t># by stick input</w:t>
       </w:r>
     </w:p>
     <w:p>
@@ -4039,29 +3725,7 @@
           <w:szCs w:val="20"/>
           <w:lang w:eastAsia="zh-CN"/>
         </w:rPr>
-        <w:t>    </w:t>
-      </w:r>
-      <w:proofErr w:type="gramStart"/>
-      <w:r>
-        <w:rPr>
-          <w:rFonts w:ascii="Consolas" w:eastAsia="Times New Roman" w:hAnsi="Consolas" w:cs="Courier New"/>
-          <w:color w:val="DCDCDC"/>
-          <w:sz w:val="20"/>
-          <w:szCs w:val="20"/>
-          <w:lang w:eastAsia="zh-CN"/>
-        </w:rPr>
-        <w:t>fields</w:t>
-      </w:r>
-      <w:proofErr w:type="gramEnd"/>
-      <w:r>
-        <w:rPr>
-          <w:rFonts w:ascii="Consolas" w:eastAsia="Times New Roman" w:hAnsi="Consolas" w:cs="Courier New"/>
-          <w:color w:val="DCDCDC"/>
-          <w:sz w:val="20"/>
-          <w:szCs w:val="20"/>
-          <w:lang w:eastAsia="zh-CN"/>
-        </w:rPr>
-        <w:t> </w:t>
+        <w:t>    fields </w:t>
       </w:r>
       <w:r>
         <w:rPr>
@@ -4244,7 +3908,6 @@
         </w:rPr>
         <w:t>    </w:t>
       </w:r>
-      <w:proofErr w:type="gramStart"/>
       <w:r>
         <w:rPr>
           <w:rFonts w:ascii="Consolas" w:eastAsia="Times New Roman" w:hAnsi="Consolas" w:cs="Courier New"/>
@@ -4255,7 +3918,6 @@
         </w:rPr>
         <w:t>if</w:t>
       </w:r>
-      <w:proofErr w:type="gramEnd"/>
       <w:r>
         <w:rPr>
           <w:rFonts w:ascii="Consolas" w:eastAsia="Times New Roman" w:hAnsi="Consolas" w:cs="Courier New"/>
@@ -4315,29 +3977,7 @@
           <w:szCs w:val="20"/>
           <w:lang w:eastAsia="zh-CN"/>
         </w:rPr>
-        <w:t>        </w:t>
-      </w:r>
-      <w:proofErr w:type="gramStart"/>
-      <w:r>
-        <w:rPr>
-          <w:rFonts w:ascii="Consolas" w:eastAsia="Times New Roman" w:hAnsi="Consolas" w:cs="Courier New"/>
-          <w:color w:val="DCDCDC"/>
-          <w:sz w:val="20"/>
-          <w:szCs w:val="20"/>
-          <w:lang w:eastAsia="zh-CN"/>
-        </w:rPr>
-        <w:t>fields</w:t>
-      </w:r>
-      <w:proofErr w:type="gramEnd"/>
-      <w:r>
-        <w:rPr>
-          <w:rFonts w:ascii="Consolas" w:eastAsia="Times New Roman" w:hAnsi="Consolas" w:cs="Courier New"/>
-          <w:color w:val="DCDCDC"/>
-          <w:sz w:val="20"/>
-          <w:szCs w:val="20"/>
-          <w:lang w:eastAsia="zh-CN"/>
-        </w:rPr>
-        <w:t> </w:t>
+        <w:t>        fields </w:t>
       </w:r>
       <w:r>
         <w:rPr>
@@ -4538,29 +4178,7 @@
           <w:szCs w:val="20"/>
           <w:lang w:eastAsia="zh-CN"/>
         </w:rPr>
-        <w:t>    </w:t>
-      </w:r>
-      <w:proofErr w:type="gramStart"/>
-      <w:r>
-        <w:rPr>
-          <w:rFonts w:ascii="Consolas" w:eastAsia="Times New Roman" w:hAnsi="Consolas" w:cs="Courier New"/>
-          <w:color w:val="DCDCDC"/>
-          <w:sz w:val="20"/>
-          <w:szCs w:val="20"/>
-          <w:lang w:eastAsia="zh-CN"/>
-        </w:rPr>
-        <w:t>transdat</w:t>
-      </w:r>
-      <w:proofErr w:type="gramEnd"/>
-      <w:r>
-        <w:rPr>
-          <w:rFonts w:ascii="Consolas" w:eastAsia="Times New Roman" w:hAnsi="Consolas" w:cs="Courier New"/>
-          <w:color w:val="DCDCDC"/>
-          <w:sz w:val="20"/>
-          <w:szCs w:val="20"/>
-          <w:lang w:eastAsia="zh-CN"/>
-        </w:rPr>
-        <w:t> </w:t>
+        <w:t>    transdat </w:t>
       </w:r>
       <w:r>
         <w:rPr>
@@ -4894,7 +4512,6 @@
         </w:rPr>
         <w:t>    </w:t>
       </w:r>
-      <w:proofErr w:type="gramStart"/>
       <w:r>
         <w:rPr>
           <w:rFonts w:ascii="Consolas" w:eastAsia="Times New Roman" w:hAnsi="Consolas" w:cs="Courier New"/>
@@ -4905,7 +4522,6 @@
         </w:rPr>
         <w:t>if</w:t>
       </w:r>
-      <w:proofErr w:type="gramEnd"/>
       <w:r>
         <w:rPr>
           <w:rFonts w:ascii="Consolas" w:eastAsia="Times New Roman" w:hAnsi="Consolas" w:cs="Courier New"/>
@@ -5037,7 +4653,6 @@
         </w:rPr>
         <w:t>        </w:t>
       </w:r>
-      <w:proofErr w:type="gramStart"/>
       <w:r>
         <w:rPr>
           <w:rFonts w:ascii="Consolas" w:eastAsia="Times New Roman" w:hAnsi="Consolas" w:cs="Courier New"/>
@@ -5048,7 +4663,6 @@
         </w:rPr>
         <w:t>if</w:t>
       </w:r>
-      <w:proofErr w:type="gramEnd"/>
       <w:r>
         <w:rPr>
           <w:rFonts w:ascii="Consolas" w:eastAsia="Times New Roman" w:hAnsi="Consolas" w:cs="Courier New"/>
@@ -5158,29 +4772,7 @@
           <w:szCs w:val="20"/>
           <w:lang w:eastAsia="zh-CN"/>
         </w:rPr>
-        <w:t>            </w:t>
-      </w:r>
-      <w:proofErr w:type="gramStart"/>
-      <w:r>
-        <w:rPr>
-          <w:rFonts w:ascii="Consolas" w:eastAsia="Times New Roman" w:hAnsi="Consolas" w:cs="Courier New"/>
-          <w:color w:val="DCDCDC"/>
-          <w:sz w:val="20"/>
-          <w:szCs w:val="20"/>
-          <w:lang w:eastAsia="zh-CN"/>
-        </w:rPr>
-        <w:t>plotdat</w:t>
-      </w:r>
-      <w:proofErr w:type="gramEnd"/>
-      <w:r>
-        <w:rPr>
-          <w:rFonts w:ascii="Consolas" w:eastAsia="Times New Roman" w:hAnsi="Consolas" w:cs="Courier New"/>
-          <w:color w:val="DCDCDC"/>
-          <w:sz w:val="20"/>
-          <w:szCs w:val="20"/>
-          <w:lang w:eastAsia="zh-CN"/>
-        </w:rPr>
-        <w:t> </w:t>
+        <w:t>            plotdat </w:t>
       </w:r>
       <w:r>
         <w:rPr>
@@ -5243,7 +4835,6 @@
         </w:rPr>
         <w:t>            </w:t>
       </w:r>
-      <w:proofErr w:type="gramStart"/>
       <w:r>
         <w:rPr>
           <w:rFonts w:ascii="Consolas" w:eastAsia="Times New Roman" w:hAnsi="Consolas" w:cs="Courier New"/>
@@ -5254,7 +4845,6 @@
         </w:rPr>
         <w:t>stick</w:t>
       </w:r>
-      <w:proofErr w:type="gramEnd"/>
       <w:r>
         <w:rPr>
           <w:rFonts w:ascii="Consolas" w:eastAsia="Times New Roman" w:hAnsi="Consolas" w:cs="Courier New"/>
@@ -5356,7 +4946,6 @@
         </w:rPr>
         <w:t>        </w:t>
       </w:r>
-      <w:proofErr w:type="gramStart"/>
       <w:r>
         <w:rPr>
           <w:rFonts w:ascii="Consolas" w:eastAsia="Times New Roman" w:hAnsi="Consolas" w:cs="Courier New"/>
@@ -5367,7 +4956,6 @@
         </w:rPr>
         <w:t>elif</w:t>
       </w:r>
-      <w:proofErr w:type="gramEnd"/>
       <w:r>
         <w:rPr>
           <w:rFonts w:ascii="Consolas" w:eastAsia="Times New Roman" w:hAnsi="Consolas" w:cs="Courier New"/>
@@ -5549,7 +5137,6 @@
         </w:rPr>
         <w:t>            </w:t>
       </w:r>
-      <w:proofErr w:type="gramStart"/>
       <w:r>
         <w:rPr>
           <w:rFonts w:ascii="Consolas" w:eastAsia="Times New Roman" w:hAnsi="Consolas" w:cs="Courier New"/>
@@ -5560,7 +5147,6 @@
         </w:rPr>
         <w:t>if</w:t>
       </w:r>
-      <w:proofErr w:type="gramEnd"/>
       <w:r>
         <w:rPr>
           <w:rFonts w:ascii="Consolas" w:eastAsia="Times New Roman" w:hAnsi="Consolas" w:cs="Courier New"/>
@@ -5670,18 +5256,7 @@
           <w:szCs w:val="20"/>
           <w:lang w:eastAsia="zh-CN"/>
         </w:rPr>
-        <w:t>                </w:t>
-      </w:r>
-      <w:proofErr w:type="gramStart"/>
-      <w:r>
-        <w:rPr>
-          <w:rFonts w:ascii="Consolas" w:eastAsia="Times New Roman" w:hAnsi="Consolas" w:cs="Courier New"/>
-          <w:color w:val="DCDCDC"/>
-          <w:sz w:val="20"/>
-          <w:szCs w:val="20"/>
-          <w:lang w:eastAsia="zh-CN"/>
-        </w:rPr>
-        <w:t>transdat</w:t>
+        <w:t>                transdat</w:t>
       </w:r>
       <w:r>
         <w:rPr>
@@ -5693,7 +5268,6 @@
         </w:rPr>
         <w:t>[</w:t>
       </w:r>
-      <w:proofErr w:type="gramEnd"/>
       <w:r>
         <w:rPr>
           <w:rFonts w:ascii="Consolas" w:eastAsia="Times New Roman" w:hAnsi="Consolas" w:cs="Courier New"/>
@@ -5985,7 +5559,6 @@
         </w:rPr>
         <w:t>            </w:t>
       </w:r>
-      <w:proofErr w:type="gramStart"/>
       <w:r>
         <w:rPr>
           <w:rFonts w:ascii="Consolas" w:eastAsia="Times New Roman" w:hAnsi="Consolas" w:cs="Courier New"/>
@@ -5996,7 +5569,6 @@
         </w:rPr>
         <w:t>elif</w:t>
       </w:r>
-      <w:proofErr w:type="gramEnd"/>
       <w:r>
         <w:rPr>
           <w:rFonts w:ascii="Consolas" w:eastAsia="Times New Roman" w:hAnsi="Consolas" w:cs="Courier New"/>
@@ -6106,18 +5678,7 @@
           <w:szCs w:val="20"/>
           <w:lang w:eastAsia="zh-CN"/>
         </w:rPr>
-        <w:t>                </w:t>
-      </w:r>
-      <w:proofErr w:type="gramStart"/>
-      <w:r>
-        <w:rPr>
-          <w:rFonts w:ascii="Consolas" w:eastAsia="Times New Roman" w:hAnsi="Consolas" w:cs="Courier New"/>
-          <w:color w:val="DCDCDC"/>
-          <w:sz w:val="20"/>
-          <w:szCs w:val="20"/>
-          <w:lang w:eastAsia="zh-CN"/>
-        </w:rPr>
-        <w:t>transdat</w:t>
+        <w:t>                transdat</w:t>
       </w:r>
       <w:r>
         <w:rPr>
@@ -6129,7 +5690,6 @@
         </w:rPr>
         <w:t>[</w:t>
       </w:r>
-      <w:proofErr w:type="gramEnd"/>
       <w:r>
         <w:rPr>
           <w:rFonts w:ascii="Consolas" w:eastAsia="Times New Roman" w:hAnsi="Consolas" w:cs="Courier New"/>
@@ -6399,18 +5959,7 @@
           <w:szCs w:val="20"/>
           <w:lang w:eastAsia="zh-CN"/>
         </w:rPr>
-        <w:t>            </w:t>
-      </w:r>
-      <w:proofErr w:type="gramStart"/>
-      <w:r>
-        <w:rPr>
-          <w:rFonts w:ascii="Consolas" w:eastAsia="Times New Roman" w:hAnsi="Consolas" w:cs="Courier New"/>
-          <w:color w:val="DCDCDC"/>
-          <w:sz w:val="20"/>
-          <w:szCs w:val="20"/>
-          <w:lang w:eastAsia="zh-CN"/>
-        </w:rPr>
-        <w:t>transdat</w:t>
+        <w:t>            transdat</w:t>
       </w:r>
       <w:r>
         <w:rPr>
@@ -6422,7 +5971,6 @@
         </w:rPr>
         <w:t>[</w:t>
       </w:r>
-      <w:proofErr w:type="gramEnd"/>
       <w:r>
         <w:rPr>
           <w:rFonts w:ascii="Consolas" w:eastAsia="Times New Roman" w:hAnsi="Consolas" w:cs="Courier New"/>
@@ -6712,29 +6260,7 @@
           <w:szCs w:val="20"/>
           <w:lang w:eastAsia="zh-CN"/>
         </w:rPr>
-        <w:t>            </w:t>
-      </w:r>
-      <w:proofErr w:type="gramStart"/>
-      <w:r>
-        <w:rPr>
-          <w:rFonts w:ascii="Consolas" w:eastAsia="Times New Roman" w:hAnsi="Consolas" w:cs="Courier New"/>
-          <w:color w:val="DCDCDC"/>
-          <w:sz w:val="20"/>
-          <w:szCs w:val="20"/>
-          <w:lang w:eastAsia="zh-CN"/>
-        </w:rPr>
-        <w:t>grouped</w:t>
-      </w:r>
-      <w:proofErr w:type="gramEnd"/>
-      <w:r>
-        <w:rPr>
-          <w:rFonts w:ascii="Consolas" w:eastAsia="Times New Roman" w:hAnsi="Consolas" w:cs="Courier New"/>
-          <w:color w:val="DCDCDC"/>
-          <w:sz w:val="20"/>
-          <w:szCs w:val="20"/>
-          <w:lang w:eastAsia="zh-CN"/>
-        </w:rPr>
-        <w:t> </w:t>
+        <w:t>            grouped </w:t>
       </w:r>
       <w:r>
         <w:rPr>
@@ -6905,29 +6431,7 @@
           <w:szCs w:val="20"/>
           <w:lang w:eastAsia="zh-CN"/>
         </w:rPr>
-        <w:t>            </w:t>
-      </w:r>
-      <w:proofErr w:type="gramStart"/>
-      <w:r>
-        <w:rPr>
-          <w:rFonts w:ascii="Consolas" w:eastAsia="Times New Roman" w:hAnsi="Consolas" w:cs="Courier New"/>
-          <w:color w:val="DCDCDC"/>
-          <w:sz w:val="20"/>
-          <w:szCs w:val="20"/>
-          <w:lang w:eastAsia="zh-CN"/>
-        </w:rPr>
-        <w:t>plotdat</w:t>
-      </w:r>
-      <w:proofErr w:type="gramEnd"/>
-      <w:r>
-        <w:rPr>
-          <w:rFonts w:ascii="Consolas" w:eastAsia="Times New Roman" w:hAnsi="Consolas" w:cs="Courier New"/>
-          <w:color w:val="DCDCDC"/>
-          <w:sz w:val="20"/>
-          <w:szCs w:val="20"/>
-          <w:lang w:eastAsia="zh-CN"/>
-        </w:rPr>
-        <w:t> </w:t>
+        <w:t>            plotdat </w:t>
       </w:r>
       <w:r>
         <w:rPr>
@@ -7230,7 +6734,6 @@
         </w:rPr>
         <w:t>            </w:t>
       </w:r>
-      <w:proofErr w:type="gramStart"/>
       <w:r>
         <w:rPr>
           <w:rFonts w:ascii="Consolas" w:eastAsia="Times New Roman" w:hAnsi="Consolas" w:cs="Courier New"/>
@@ -7241,7 +6744,6 @@
         </w:rPr>
         <w:t>for</w:t>
       </w:r>
-      <w:proofErr w:type="gramEnd"/>
       <w:r>
         <w:rPr>
           <w:rFonts w:ascii="Consolas" w:eastAsia="Times New Roman" w:hAnsi="Consolas" w:cs="Courier New"/>
@@ -7341,29 +6843,7 @@
           <w:szCs w:val="20"/>
           <w:lang w:eastAsia="zh-CN"/>
         </w:rPr>
-        <w:t>                </w:t>
-      </w:r>
-      <w:proofErr w:type="gramStart"/>
-      <w:r>
-        <w:rPr>
-          <w:rFonts w:ascii="Consolas" w:eastAsia="Times New Roman" w:hAnsi="Consolas" w:cs="Courier New"/>
-          <w:color w:val="DCDCDC"/>
-          <w:sz w:val="20"/>
-          <w:szCs w:val="20"/>
-          <w:lang w:eastAsia="zh-CN"/>
-        </w:rPr>
-        <w:t>plotdat</w:t>
-      </w:r>
-      <w:proofErr w:type="gramEnd"/>
-      <w:r>
-        <w:rPr>
-          <w:rFonts w:ascii="Consolas" w:eastAsia="Times New Roman" w:hAnsi="Consolas" w:cs="Courier New"/>
-          <w:color w:val="DCDCDC"/>
-          <w:sz w:val="20"/>
-          <w:szCs w:val="20"/>
-          <w:lang w:eastAsia="zh-CN"/>
-        </w:rPr>
-        <w:t> </w:t>
+        <w:t>                plotdat </w:t>
       </w:r>
       <w:r>
         <w:rPr>
@@ -7626,7 +7106,6 @@
         </w:rPr>
         <w:t> </w:t>
       </w:r>
-      <w:proofErr w:type="gramStart"/>
       <w:r>
         <w:rPr>
           <w:rFonts w:ascii="Consolas" w:eastAsia="Times New Roman" w:hAnsi="Consolas" w:cs="Courier New"/>
@@ -7647,7 +7126,6 @@
         </w:rPr>
         <w:t>(</w:t>
       </w:r>
-      <w:proofErr w:type="gramEnd"/>
       <w:r>
         <w:rPr>
           <w:rFonts w:ascii="Consolas" w:eastAsia="Times New Roman" w:hAnsi="Consolas" w:cs="Courier New"/>
@@ -7759,7 +7237,6 @@
         </w:rPr>
         <w:t> </w:t>
       </w:r>
-      <w:proofErr w:type="gramStart"/>
       <w:r>
         <w:rPr>
           <w:rFonts w:ascii="Consolas" w:eastAsia="Times New Roman" w:hAnsi="Consolas" w:cs="Courier New"/>
@@ -7780,7 +7257,6 @@
         </w:rPr>
         <w:t>(</w:t>
       </w:r>
-      <w:proofErr w:type="gramEnd"/>
       <w:r>
         <w:rPr>
           <w:rFonts w:ascii="Consolas" w:eastAsia="Times New Roman" w:hAnsi="Consolas" w:cs="Courier New"/>
@@ -7890,18 +7366,7 @@
           <w:szCs w:val="20"/>
           <w:lang w:eastAsia="zh-CN"/>
         </w:rPr>
-        <w:t> </w:t>
-      </w:r>
-      <w:proofErr w:type="gramStart"/>
-      <w:r>
-        <w:rPr>
-          <w:rFonts w:ascii="Consolas" w:eastAsia="Times New Roman" w:hAnsi="Consolas" w:cs="Courier New"/>
-          <w:color w:val="DCDCDC"/>
-          <w:sz w:val="20"/>
-          <w:szCs w:val="20"/>
-          <w:lang w:eastAsia="zh-CN"/>
-        </w:rPr>
-        <w:t>group</w:t>
+        <w:t> group</w:t>
       </w:r>
       <w:r>
         <w:rPr>
@@ -7931,18 +7396,7 @@
           <w:szCs w:val="20"/>
           <w:lang w:eastAsia="zh-CN"/>
         </w:rPr>
-        <w:t>[</w:t>
-      </w:r>
-      <w:proofErr w:type="gramEnd"/>
-      <w:r>
-        <w:rPr>
-          <w:rFonts w:ascii="Consolas" w:eastAsia="Times New Roman" w:hAnsi="Consolas" w:cs="Courier New"/>
-          <w:color w:val="B4B4B4"/>
-          <w:sz w:val="20"/>
-          <w:szCs w:val="20"/>
-          <w:lang w:eastAsia="zh-CN"/>
-        </w:rPr>
-        <w:t>-</w:t>
+        <w:t>[-</w:t>
       </w:r>
       <w:r>
         <w:rPr>
@@ -8055,7 +7509,6 @@
         </w:rPr>
         <w:t>[</w:t>
       </w:r>
-      <w:proofErr w:type="gramStart"/>
       <w:r>
         <w:rPr>
           <w:rFonts w:ascii="Consolas" w:eastAsia="Times New Roman" w:hAnsi="Consolas" w:cs="Courier New"/>
@@ -8096,7 +7549,6 @@
         </w:rPr>
         <w:t>[</w:t>
       </w:r>
-      <w:proofErr w:type="gramEnd"/>
       <w:r>
         <w:rPr>
           <w:rFonts w:ascii="Consolas" w:eastAsia="Times New Roman" w:hAnsi="Consolas" w:cs="Courier New"/>
@@ -8158,7 +7610,6 @@
         </w:rPr>
         <w:t>            </w:t>
       </w:r>
-      <w:proofErr w:type="gramStart"/>
       <w:r>
         <w:rPr>
           <w:rFonts w:ascii="Consolas" w:eastAsia="Times New Roman" w:hAnsi="Consolas" w:cs="Courier New"/>
@@ -8169,7 +7620,6 @@
         </w:rPr>
         <w:t>if</w:t>
       </w:r>
-      <w:proofErr w:type="gramEnd"/>
       <w:r>
         <w:rPr>
           <w:rFonts w:ascii="Consolas" w:eastAsia="Times New Roman" w:hAnsi="Consolas" w:cs="Courier New"/>
@@ -8341,7 +7791,6 @@
         </w:rPr>
         <w:t>            </w:t>
       </w:r>
-      <w:proofErr w:type="gramStart"/>
       <w:r>
         <w:rPr>
           <w:rFonts w:ascii="Consolas" w:eastAsia="Times New Roman" w:hAnsi="Consolas" w:cs="Courier New"/>
@@ -8352,7 +7801,6 @@
         </w:rPr>
         <w:t>elif</w:t>
       </w:r>
-      <w:proofErr w:type="gramEnd"/>
       <w:r>
         <w:rPr>
           <w:rFonts w:ascii="Consolas" w:eastAsia="Times New Roman" w:hAnsi="Consolas" w:cs="Courier New"/>
@@ -8524,7 +7972,6 @@
         </w:rPr>
         <w:t>            </w:t>
       </w:r>
-      <w:proofErr w:type="gramStart"/>
       <w:r>
         <w:rPr>
           <w:rFonts w:ascii="Consolas" w:eastAsia="Times New Roman" w:hAnsi="Consolas" w:cs="Courier New"/>
@@ -8535,7 +7982,6 @@
         </w:rPr>
         <w:t>elif</w:t>
       </w:r>
-      <w:proofErr w:type="gramEnd"/>
       <w:r>
         <w:rPr>
           <w:rFonts w:ascii="Consolas" w:eastAsia="Times New Roman" w:hAnsi="Consolas" w:cs="Courier New"/>
@@ -8748,7 +8194,6 @@
         </w:rPr>
         <w:t>    </w:t>
       </w:r>
-      <w:proofErr w:type="gramStart"/>
       <w:r>
         <w:rPr>
           <w:rFonts w:ascii="Consolas" w:eastAsia="Times New Roman" w:hAnsi="Consolas" w:cs="Courier New"/>
@@ -8759,7 +8204,6 @@
         </w:rPr>
         <w:t>elif</w:t>
       </w:r>
-      <w:proofErr w:type="gramEnd"/>
       <w:r>
         <w:rPr>
           <w:rFonts w:ascii="Consolas" w:eastAsia="Times New Roman" w:hAnsi="Consolas" w:cs="Courier New"/>
@@ -8969,18 +8413,7 @@
           <w:szCs w:val="20"/>
           <w:lang w:eastAsia="zh-CN"/>
         </w:rPr>
-        <w:t>        </w:t>
-      </w:r>
-      <w:proofErr w:type="gramStart"/>
-      <w:r>
-        <w:rPr>
-          <w:rFonts w:ascii="Consolas" w:eastAsia="Times New Roman" w:hAnsi="Consolas" w:cs="Courier New"/>
-          <w:color w:val="DCDCDC"/>
-          <w:sz w:val="20"/>
-          <w:szCs w:val="20"/>
-          <w:lang w:eastAsia="zh-CN"/>
-        </w:rPr>
-        <w:t>transdat</w:t>
+        <w:t>        transdat</w:t>
       </w:r>
       <w:r>
         <w:rPr>
@@ -8992,7 +8425,6 @@
         </w:rPr>
         <w:t>[</w:t>
       </w:r>
-      <w:proofErr w:type="gramEnd"/>
       <w:r>
         <w:rPr>
           <w:rFonts w:ascii="Consolas" w:eastAsia="Times New Roman" w:hAnsi="Consolas" w:cs="Courier New"/>
@@ -9322,29 +8754,7 @@
           <w:szCs w:val="20"/>
           <w:lang w:eastAsia="zh-CN"/>
         </w:rPr>
-        <w:t>        </w:t>
-      </w:r>
-      <w:proofErr w:type="gramStart"/>
-      <w:r>
-        <w:rPr>
-          <w:rFonts w:ascii="Consolas" w:eastAsia="Times New Roman" w:hAnsi="Consolas" w:cs="Courier New"/>
-          <w:color w:val="DCDCDC"/>
-          <w:sz w:val="20"/>
-          <w:szCs w:val="20"/>
-          <w:lang w:eastAsia="zh-CN"/>
-        </w:rPr>
-        <w:t>grouped</w:t>
-      </w:r>
-      <w:proofErr w:type="gramEnd"/>
-      <w:r>
-        <w:rPr>
-          <w:rFonts w:ascii="Consolas" w:eastAsia="Times New Roman" w:hAnsi="Consolas" w:cs="Courier New"/>
-          <w:color w:val="DCDCDC"/>
-          <w:sz w:val="20"/>
-          <w:szCs w:val="20"/>
-          <w:lang w:eastAsia="zh-CN"/>
-        </w:rPr>
-        <w:t> </w:t>
+        <w:t>        grouped </w:t>
       </w:r>
       <w:r>
         <w:rPr>
@@ -9455,29 +8865,7 @@
           <w:szCs w:val="20"/>
           <w:lang w:eastAsia="zh-CN"/>
         </w:rPr>
-        <w:t>        </w:t>
-      </w:r>
-      <w:proofErr w:type="gramStart"/>
-      <w:r>
-        <w:rPr>
-          <w:rFonts w:ascii="Consolas" w:eastAsia="Times New Roman" w:hAnsi="Consolas" w:cs="Courier New"/>
-          <w:color w:val="DCDCDC"/>
-          <w:sz w:val="20"/>
-          <w:szCs w:val="20"/>
-          <w:lang w:eastAsia="zh-CN"/>
-        </w:rPr>
-        <w:t>plotdat</w:t>
-      </w:r>
-      <w:proofErr w:type="gramEnd"/>
-      <w:r>
-        <w:rPr>
-          <w:rFonts w:ascii="Consolas" w:eastAsia="Times New Roman" w:hAnsi="Consolas" w:cs="Courier New"/>
-          <w:color w:val="DCDCDC"/>
-          <w:sz w:val="20"/>
-          <w:szCs w:val="20"/>
-          <w:lang w:eastAsia="zh-CN"/>
-        </w:rPr>
-        <w:t> </w:t>
+        <w:t>        plotdat </w:t>
       </w:r>
       <w:r>
         <w:rPr>
@@ -9780,7 +9168,6 @@
         </w:rPr>
         <w:t>        </w:t>
       </w:r>
-      <w:proofErr w:type="gramStart"/>
       <w:r>
         <w:rPr>
           <w:rFonts w:ascii="Consolas" w:eastAsia="Times New Roman" w:hAnsi="Consolas" w:cs="Courier New"/>
@@ -9791,7 +9178,6 @@
         </w:rPr>
         <w:t>for</w:t>
       </w:r>
-      <w:proofErr w:type="gramEnd"/>
       <w:r>
         <w:rPr>
           <w:rFonts w:ascii="Consolas" w:eastAsia="Times New Roman" w:hAnsi="Consolas" w:cs="Courier New"/>
@@ -9891,29 +9277,7 @@
           <w:szCs w:val="20"/>
           <w:lang w:eastAsia="zh-CN"/>
         </w:rPr>
-        <w:t>            </w:t>
-      </w:r>
-      <w:proofErr w:type="gramStart"/>
-      <w:r>
-        <w:rPr>
-          <w:rFonts w:ascii="Consolas" w:eastAsia="Times New Roman" w:hAnsi="Consolas" w:cs="Courier New"/>
-          <w:color w:val="DCDCDC"/>
-          <w:sz w:val="20"/>
-          <w:szCs w:val="20"/>
-          <w:lang w:eastAsia="zh-CN"/>
-        </w:rPr>
-        <w:t>plotdat</w:t>
-      </w:r>
-      <w:proofErr w:type="gramEnd"/>
-      <w:r>
-        <w:rPr>
-          <w:rFonts w:ascii="Consolas" w:eastAsia="Times New Roman" w:hAnsi="Consolas" w:cs="Courier New"/>
-          <w:color w:val="DCDCDC"/>
-          <w:sz w:val="20"/>
-          <w:szCs w:val="20"/>
-          <w:lang w:eastAsia="zh-CN"/>
-        </w:rPr>
-        <w:t> </w:t>
+        <w:t>            plotdat </w:t>
       </w:r>
       <w:r>
         <w:rPr>
@@ -10176,7 +9540,6 @@
         </w:rPr>
         <w:t> </w:t>
       </w:r>
-      <w:proofErr w:type="gramStart"/>
       <w:r>
         <w:rPr>
           <w:rFonts w:ascii="Consolas" w:eastAsia="Times New Roman" w:hAnsi="Consolas" w:cs="Courier New"/>
@@ -10197,7 +9560,6 @@
         </w:rPr>
         <w:t>(</w:t>
       </w:r>
-      <w:proofErr w:type="gramEnd"/>
       <w:r>
         <w:rPr>
           <w:rFonts w:ascii="Consolas" w:eastAsia="Times New Roman" w:hAnsi="Consolas" w:cs="Courier New"/>
@@ -10309,7 +9671,6 @@
         </w:rPr>
         <w:t> </w:t>
       </w:r>
-      <w:proofErr w:type="gramStart"/>
       <w:r>
         <w:rPr>
           <w:rFonts w:ascii="Consolas" w:eastAsia="Times New Roman" w:hAnsi="Consolas" w:cs="Courier New"/>
@@ -10330,7 +9691,6 @@
         </w:rPr>
         <w:t>(</w:t>
       </w:r>
-      <w:proofErr w:type="gramEnd"/>
       <w:r>
         <w:rPr>
           <w:rFonts w:ascii="Consolas" w:eastAsia="Times New Roman" w:hAnsi="Consolas" w:cs="Courier New"/>
@@ -10440,18 +9800,7 @@
           <w:szCs w:val="20"/>
           <w:lang w:eastAsia="zh-CN"/>
         </w:rPr>
-        <w:t> </w:t>
-      </w:r>
-      <w:proofErr w:type="gramStart"/>
-      <w:r>
-        <w:rPr>
-          <w:rFonts w:ascii="Consolas" w:eastAsia="Times New Roman" w:hAnsi="Consolas" w:cs="Courier New"/>
-          <w:color w:val="DCDCDC"/>
-          <w:sz w:val="20"/>
-          <w:szCs w:val="20"/>
-          <w:lang w:eastAsia="zh-CN"/>
-        </w:rPr>
-        <w:t>group</w:t>
+        <w:t> group</w:t>
       </w:r>
       <w:r>
         <w:rPr>
@@ -10481,18 +9830,7 @@
           <w:szCs w:val="20"/>
           <w:lang w:eastAsia="zh-CN"/>
         </w:rPr>
-        <w:t>[</w:t>
-      </w:r>
-      <w:proofErr w:type="gramEnd"/>
-      <w:r>
-        <w:rPr>
-          <w:rFonts w:ascii="Consolas" w:eastAsia="Times New Roman" w:hAnsi="Consolas" w:cs="Courier New"/>
-          <w:color w:val="B4B4B4"/>
-          <w:sz w:val="20"/>
-          <w:szCs w:val="20"/>
-          <w:lang w:eastAsia="zh-CN"/>
-        </w:rPr>
-        <w:t>-</w:t>
+        <w:t>[-</w:t>
       </w:r>
       <w:r>
         <w:rPr>
@@ -10605,7 +9943,6 @@
         </w:rPr>
         <w:t>[</w:t>
       </w:r>
-      <w:proofErr w:type="gramStart"/>
       <w:r>
         <w:rPr>
           <w:rFonts w:ascii="Consolas" w:eastAsia="Times New Roman" w:hAnsi="Consolas" w:cs="Courier New"/>
@@ -10646,7 +9983,6 @@
         </w:rPr>
         <w:t>[</w:t>
       </w:r>
-      <w:proofErr w:type="gramEnd"/>
       <w:r>
         <w:rPr>
           <w:rFonts w:ascii="Consolas" w:eastAsia="Times New Roman" w:hAnsi="Consolas" w:cs="Courier New"/>
@@ -10749,7 +10085,6 @@
         </w:rPr>
         <w:t>    </w:t>
       </w:r>
-      <w:proofErr w:type="gramStart"/>
       <w:r>
         <w:rPr>
           <w:rFonts w:ascii="Consolas" w:eastAsia="Times New Roman" w:hAnsi="Consolas" w:cs="Courier New"/>
@@ -10760,7 +10095,6 @@
         </w:rPr>
         <w:t>else</w:t>
       </w:r>
-      <w:proofErr w:type="gramEnd"/>
       <w:r>
         <w:rPr>
           <w:rFonts w:ascii="Consolas" w:eastAsia="Times New Roman" w:hAnsi="Consolas" w:cs="Courier New"/>
@@ -11044,20 +10378,8 @@
           <w:szCs w:val="20"/>
           <w:lang w:eastAsia="zh-CN"/>
         </w:rPr>
-        <w:t>    </w:t>
-      </w:r>
-      <w:proofErr w:type="gramStart"/>
-      <w:r>
-        <w:rPr>
-          <w:rFonts w:ascii="Consolas" w:eastAsia="Times New Roman" w:hAnsi="Consolas" w:cs="Courier New"/>
-          <w:color w:val="DCDCDC"/>
-          <w:sz w:val="20"/>
-          <w:szCs w:val="20"/>
-          <w:lang w:eastAsia="zh-CN"/>
-        </w:rPr>
-        <w:t>fig</w:t>
-      </w:r>
-      <w:proofErr w:type="gramEnd"/>
+        <w:t>    fig</w:t>
+      </w:r>
       <w:r>
         <w:rPr>
           <w:rFonts w:ascii="Consolas" w:eastAsia="Times New Roman" w:hAnsi="Consolas" w:cs="Courier New"/>
@@ -11187,18 +10509,7 @@
           <w:szCs w:val="20"/>
           <w:lang w:eastAsia="zh-CN"/>
         </w:rPr>
-        <w:t>subplots_</w:t>
-      </w:r>
-      <w:proofErr w:type="gramStart"/>
-      <w:r>
-        <w:rPr>
-          <w:rFonts w:ascii="Consolas" w:eastAsia="Times New Roman" w:hAnsi="Consolas" w:cs="Courier New"/>
-          <w:color w:val="DCDCDC"/>
-          <w:sz w:val="20"/>
-          <w:szCs w:val="20"/>
-          <w:lang w:eastAsia="zh-CN"/>
-        </w:rPr>
-        <w:t>adjust</w:t>
+        <w:t>subplots_adjust</w:t>
       </w:r>
       <w:r>
         <w:rPr>
@@ -11210,7 +10521,6 @@
         </w:rPr>
         <w:t>(</w:t>
       </w:r>
-      <w:proofErr w:type="gramEnd"/>
       <w:r>
         <w:rPr>
           <w:rFonts w:ascii="Consolas" w:eastAsia="Times New Roman" w:hAnsi="Consolas" w:cs="Courier New"/>
@@ -11292,7 +10602,6 @@
         </w:rPr>
         <w:t>    </w:t>
       </w:r>
-      <w:proofErr w:type="gramStart"/>
       <w:r>
         <w:rPr>
           <w:rFonts w:ascii="Consolas" w:eastAsia="Times New Roman" w:hAnsi="Consolas" w:cs="Courier New"/>
@@ -11303,7 +10612,6 @@
         </w:rPr>
         <w:t>if</w:t>
       </w:r>
-      <w:proofErr w:type="gramEnd"/>
       <w:r>
         <w:rPr>
           <w:rFonts w:ascii="Consolas" w:eastAsia="Times New Roman" w:hAnsi="Consolas" w:cs="Courier New"/>
@@ -11563,29 +10871,7 @@
           <w:szCs w:val="20"/>
           <w:lang w:eastAsia="zh-CN"/>
         </w:rPr>
-        <w:t>        </w:t>
-      </w:r>
-      <w:proofErr w:type="gramStart"/>
-      <w:r>
-        <w:rPr>
-          <w:rFonts w:ascii="Consolas" w:eastAsia="Times New Roman" w:hAnsi="Consolas" w:cs="Courier New"/>
-          <w:color w:val="DCDCDC"/>
-          <w:sz w:val="20"/>
-          <w:szCs w:val="20"/>
-          <w:lang w:eastAsia="zh-CN"/>
-        </w:rPr>
-        <w:t>weekFormatter</w:t>
-      </w:r>
-      <w:proofErr w:type="gramEnd"/>
-      <w:r>
-        <w:rPr>
-          <w:rFonts w:ascii="Consolas" w:eastAsia="Times New Roman" w:hAnsi="Consolas" w:cs="Courier New"/>
-          <w:color w:val="DCDCDC"/>
-          <w:sz w:val="20"/>
-          <w:szCs w:val="20"/>
-          <w:lang w:eastAsia="zh-CN"/>
-        </w:rPr>
-        <w:t> </w:t>
+        <w:t>        weekFormatter </w:t>
       </w:r>
       <w:r>
         <w:rPr>
@@ -11736,18 +11022,7 @@
           <w:szCs w:val="20"/>
           <w:lang w:eastAsia="zh-CN"/>
         </w:rPr>
-        <w:t>set_major_</w:t>
-      </w:r>
-      <w:proofErr w:type="gramStart"/>
-      <w:r>
-        <w:rPr>
-          <w:rFonts w:ascii="Consolas" w:eastAsia="Times New Roman" w:hAnsi="Consolas" w:cs="Courier New"/>
-          <w:color w:val="DCDCDC"/>
-          <w:sz w:val="20"/>
-          <w:szCs w:val="20"/>
-          <w:lang w:eastAsia="zh-CN"/>
-        </w:rPr>
-        <w:t>locator</w:t>
+        <w:t>set_major_locator</w:t>
       </w:r>
       <w:r>
         <w:rPr>
@@ -11759,7 +11034,6 @@
         </w:rPr>
         <w:t>(</w:t>
       </w:r>
-      <w:proofErr w:type="gramEnd"/>
       <w:r>
         <w:rPr>
           <w:rFonts w:ascii="Consolas" w:eastAsia="Times New Roman" w:hAnsi="Consolas" w:cs="Courier New"/>
@@ -11859,18 +11133,7 @@
           <w:szCs w:val="20"/>
           <w:lang w:eastAsia="zh-CN"/>
         </w:rPr>
-        <w:t>set_minor_</w:t>
-      </w:r>
-      <w:proofErr w:type="gramStart"/>
-      <w:r>
-        <w:rPr>
-          <w:rFonts w:ascii="Consolas" w:eastAsia="Times New Roman" w:hAnsi="Consolas" w:cs="Courier New"/>
-          <w:color w:val="DCDCDC"/>
-          <w:sz w:val="20"/>
-          <w:szCs w:val="20"/>
-          <w:lang w:eastAsia="zh-CN"/>
-        </w:rPr>
-        <w:t>locator</w:t>
+        <w:t>set_minor_locator</w:t>
       </w:r>
       <w:r>
         <w:rPr>
@@ -11882,7 +11145,6 @@
         </w:rPr>
         <w:t>(</w:t>
       </w:r>
-      <w:proofErr w:type="gramEnd"/>
       <w:r>
         <w:rPr>
           <w:rFonts w:ascii="Consolas" w:eastAsia="Times New Roman" w:hAnsi="Consolas" w:cs="Courier New"/>
@@ -11944,7 +11206,6 @@
         </w:rPr>
         <w:t>    </w:t>
       </w:r>
-      <w:proofErr w:type="gramStart"/>
       <w:r>
         <w:rPr>
           <w:rFonts w:ascii="Consolas" w:eastAsia="Times New Roman" w:hAnsi="Consolas" w:cs="Courier New"/>
@@ -11955,7 +11216,6 @@
         </w:rPr>
         <w:t>else</w:t>
       </w:r>
-      <w:proofErr w:type="gramEnd"/>
       <w:r>
         <w:rPr>
           <w:rFonts w:ascii="Consolas" w:eastAsia="Times New Roman" w:hAnsi="Consolas" w:cs="Courier New"/>
@@ -12005,29 +11265,7 @@
           <w:szCs w:val="20"/>
           <w:lang w:eastAsia="zh-CN"/>
         </w:rPr>
-        <w:t>        </w:t>
-      </w:r>
-      <w:proofErr w:type="gramStart"/>
-      <w:r>
-        <w:rPr>
-          <w:rFonts w:ascii="Consolas" w:eastAsia="Times New Roman" w:hAnsi="Consolas" w:cs="Courier New"/>
-          <w:color w:val="DCDCDC"/>
-          <w:sz w:val="20"/>
-          <w:szCs w:val="20"/>
-          <w:lang w:eastAsia="zh-CN"/>
-        </w:rPr>
-        <w:t>weekFormatter</w:t>
-      </w:r>
-      <w:proofErr w:type="gramEnd"/>
-      <w:r>
-        <w:rPr>
-          <w:rFonts w:ascii="Consolas" w:eastAsia="Times New Roman" w:hAnsi="Consolas" w:cs="Courier New"/>
-          <w:color w:val="DCDCDC"/>
-          <w:sz w:val="20"/>
-          <w:szCs w:val="20"/>
-          <w:lang w:eastAsia="zh-CN"/>
-        </w:rPr>
-        <w:t> </w:t>
+        <w:t>        weekFormatter </w:t>
       </w:r>
       <w:r>
         <w:rPr>
@@ -12158,18 +11396,7 @@
           <w:szCs w:val="20"/>
           <w:lang w:eastAsia="zh-CN"/>
         </w:rPr>
-        <w:t>set_major_</w:t>
-      </w:r>
-      <w:proofErr w:type="gramStart"/>
-      <w:r>
-        <w:rPr>
-          <w:rFonts w:ascii="Consolas" w:eastAsia="Times New Roman" w:hAnsi="Consolas" w:cs="Courier New"/>
-          <w:color w:val="DCDCDC"/>
-          <w:sz w:val="20"/>
-          <w:szCs w:val="20"/>
-          <w:lang w:eastAsia="zh-CN"/>
-        </w:rPr>
-        <w:t>formatter</w:t>
+        <w:t>set_major_formatter</w:t>
       </w:r>
       <w:r>
         <w:rPr>
@@ -12181,7 +11408,6 @@
         </w:rPr>
         <w:t>(</w:t>
       </w:r>
-      <w:proofErr w:type="gramEnd"/>
       <w:r>
         <w:rPr>
           <w:rFonts w:ascii="Consolas" w:eastAsia="Times New Roman" w:hAnsi="Consolas" w:cs="Courier New"/>
@@ -12282,18 +11508,7 @@
           <w:szCs w:val="20"/>
           <w:lang w:eastAsia="zh-CN"/>
         </w:rPr>
-        <w:t>    </w:t>
-      </w:r>
-      <w:proofErr w:type="gramStart"/>
-      <w:r>
-        <w:rPr>
-          <w:rFonts w:ascii="Consolas" w:eastAsia="Times New Roman" w:hAnsi="Consolas" w:cs="Courier New"/>
-          <w:color w:val="DCDCDC"/>
-          <w:sz w:val="20"/>
-          <w:szCs w:val="20"/>
-          <w:lang w:eastAsia="zh-CN"/>
-        </w:rPr>
-        <w:t>ax</w:t>
+        <w:t>    ax</w:t>
       </w:r>
       <w:r>
         <w:rPr>
@@ -12325,7 +11540,6 @@
         </w:rPr>
         <w:t>(</w:t>
       </w:r>
-      <w:proofErr w:type="gramEnd"/>
       <w:r>
         <w:rPr>
           <w:rFonts w:ascii="Consolas" w:eastAsia="Times New Roman" w:hAnsi="Consolas" w:cs="Courier New"/>
@@ -12818,18 +12032,7 @@
           <w:szCs w:val="20"/>
           <w:lang w:eastAsia="zh-CN"/>
         </w:rPr>
-        <w:t>                      </w:t>
-      </w:r>
-      <w:proofErr w:type="gramStart"/>
-      <w:r>
-        <w:rPr>
-          <w:rFonts w:ascii="Consolas" w:eastAsia="Times New Roman" w:hAnsi="Consolas" w:cs="Courier New"/>
-          <w:color w:val="DCDCDC"/>
-          <w:sz w:val="20"/>
-          <w:szCs w:val="20"/>
-          <w:lang w:eastAsia="zh-CN"/>
-        </w:rPr>
-        <w:t>plotdat</w:t>
+        <w:t>                      plotdat</w:t>
       </w:r>
       <w:r>
         <w:rPr>
@@ -12841,7 +12044,6 @@
         </w:rPr>
         <w:t>[</w:t>
       </w:r>
-      <w:proofErr w:type="gramEnd"/>
       <w:r>
         <w:rPr>
           <w:rFonts w:ascii="Consolas" w:eastAsia="Times New Roman" w:hAnsi="Consolas" w:cs="Courier New"/>
@@ -12981,29 +12183,7 @@
           <w:szCs w:val="20"/>
           <w:lang w:eastAsia="zh-CN"/>
         </w:rPr>
-        <w:t>                      </w:t>
-      </w:r>
-      <w:proofErr w:type="gramStart"/>
-      <w:r>
-        <w:rPr>
-          <w:rFonts w:ascii="Consolas" w:eastAsia="Times New Roman" w:hAnsi="Consolas" w:cs="Courier New"/>
-          <w:color w:val="DCDCDC"/>
-          <w:sz w:val="20"/>
-          <w:szCs w:val="20"/>
-          <w:lang w:eastAsia="zh-CN"/>
-        </w:rPr>
-        <w:t>colorup</w:t>
-      </w:r>
-      <w:proofErr w:type="gramEnd"/>
-      <w:r>
-        <w:rPr>
-          <w:rFonts w:ascii="Consolas" w:eastAsia="Times New Roman" w:hAnsi="Consolas" w:cs="Courier New"/>
-          <w:color w:val="DCDCDC"/>
-          <w:sz w:val="20"/>
-          <w:szCs w:val="20"/>
-          <w:lang w:eastAsia="zh-CN"/>
-        </w:rPr>
-        <w:t> </w:t>
+        <w:t>                      colorup </w:t>
       </w:r>
       <w:r>
         <w:rPr>
@@ -13318,7 +12498,6 @@
         </w:rPr>
         <w:t>    </w:t>
       </w:r>
-      <w:proofErr w:type="gramStart"/>
       <w:r>
         <w:rPr>
           <w:rFonts w:ascii="Consolas" w:eastAsia="Times New Roman" w:hAnsi="Consolas" w:cs="Courier New"/>
@@ -13329,7 +12508,6 @@
         </w:rPr>
         <w:t>if</w:t>
       </w:r>
-      <w:proofErr w:type="gramEnd"/>
       <w:r>
         <w:rPr>
           <w:rFonts w:ascii="Consolas" w:eastAsia="Times New Roman" w:hAnsi="Consolas" w:cs="Courier New"/>
@@ -13441,7 +12619,6 @@
         </w:rPr>
         <w:t>        </w:t>
       </w:r>
-      <w:proofErr w:type="gramStart"/>
       <w:r>
         <w:rPr>
           <w:rFonts w:ascii="Consolas" w:eastAsia="Times New Roman" w:hAnsi="Consolas" w:cs="Courier New"/>
@@ -13452,7 +12629,6 @@
         </w:rPr>
         <w:t>if</w:t>
       </w:r>
-      <w:proofErr w:type="gramEnd"/>
       <w:r>
         <w:rPr>
           <w:rFonts w:ascii="Consolas" w:eastAsia="Times New Roman" w:hAnsi="Consolas" w:cs="Courier New"/>
@@ -13574,7 +12750,6 @@
         </w:rPr>
         <w:t>            </w:t>
       </w:r>
-      <w:proofErr w:type="gramStart"/>
       <w:r>
         <w:rPr>
           <w:rFonts w:ascii="Consolas" w:eastAsia="Times New Roman" w:hAnsi="Consolas" w:cs="Courier New"/>
@@ -13585,7 +12760,6 @@
         </w:rPr>
         <w:t>otherseries</w:t>
       </w:r>
-      <w:proofErr w:type="gramEnd"/>
       <w:r>
         <w:rPr>
           <w:rFonts w:ascii="Consolas" w:eastAsia="Times New Roman" w:hAnsi="Consolas" w:cs="Courier New"/>
@@ -13667,7 +12841,6 @@
         </w:rPr>
         <w:t>        </w:t>
       </w:r>
-      <w:proofErr w:type="gramStart"/>
       <w:r>
         <w:rPr>
           <w:rFonts w:ascii="Consolas" w:eastAsia="Times New Roman" w:hAnsi="Consolas" w:cs="Courier New"/>
@@ -13696,18 +12869,7 @@
           <w:szCs w:val="20"/>
           <w:lang w:eastAsia="zh-CN"/>
         </w:rPr>
-        <w:t>[</w:t>
-      </w:r>
-      <w:proofErr w:type="gramEnd"/>
-      <w:r>
-        <w:rPr>
-          <w:rFonts w:ascii="Consolas" w:eastAsia="Times New Roman" w:hAnsi="Consolas" w:cs="Courier New"/>
-          <w:color w:val="B4B4B4"/>
-          <w:sz w:val="20"/>
-          <w:szCs w:val="20"/>
-          <w:lang w:eastAsia="zh-CN"/>
-        </w:rPr>
-        <w:t>:,otherseries].</w:t>
+        <w:t>[:,otherseries].</w:t>
       </w:r>
       <w:r>
         <w:rPr>
@@ -13969,18 +13131,7 @@
           <w:szCs w:val="20"/>
           <w:lang w:eastAsia="zh-CN"/>
         </w:rPr>
-        <w:t>xaxis_</w:t>
-      </w:r>
-      <w:proofErr w:type="gramStart"/>
-      <w:r>
-        <w:rPr>
-          <w:rFonts w:ascii="Consolas" w:eastAsia="Times New Roman" w:hAnsi="Consolas" w:cs="Courier New"/>
-          <w:color w:val="DCDCDC"/>
-          <w:sz w:val="20"/>
-          <w:szCs w:val="20"/>
-          <w:lang w:eastAsia="zh-CN"/>
-        </w:rPr>
-        <w:t>date</w:t>
+        <w:t>xaxis_date</w:t>
       </w:r>
       <w:r>
         <w:rPr>
@@ -13992,7 +13143,6 @@
         </w:rPr>
         <w:t>()</w:t>
       </w:r>
-      <w:proofErr w:type="gramEnd"/>
     </w:p>
     <w:p>
       <w:pPr>
@@ -14052,18 +13202,7 @@
           <w:szCs w:val="20"/>
           <w:lang w:eastAsia="zh-CN"/>
         </w:rPr>
-        <w:t>autoscale_</w:t>
-      </w:r>
-      <w:proofErr w:type="gramStart"/>
-      <w:r>
-        <w:rPr>
-          <w:rFonts w:ascii="Consolas" w:eastAsia="Times New Roman" w:hAnsi="Consolas" w:cs="Courier New"/>
-          <w:color w:val="DCDCDC"/>
-          <w:sz w:val="20"/>
-          <w:szCs w:val="20"/>
-          <w:lang w:eastAsia="zh-CN"/>
-        </w:rPr>
-        <w:t>view</w:t>
+        <w:t>autoscale_view</w:t>
       </w:r>
       <w:r>
         <w:rPr>
@@ -14075,7 +13214,6 @@
         </w:rPr>
         <w:t>()</w:t>
       </w:r>
-      <w:proofErr w:type="gramEnd"/>
     </w:p>
     <w:p>
       <w:pPr>
@@ -14115,18 +13253,7 @@
           <w:szCs w:val="20"/>
           <w:lang w:eastAsia="zh-CN"/>
         </w:rPr>
-        <w:t>    </w:t>
-      </w:r>
-      <w:proofErr w:type="gramStart"/>
-      <w:r>
-        <w:rPr>
-          <w:rFonts w:ascii="Consolas" w:eastAsia="Times New Roman" w:hAnsi="Consolas" w:cs="Courier New"/>
-          <w:color w:val="DCDCDC"/>
-          <w:sz w:val="20"/>
-          <w:szCs w:val="20"/>
-          <w:lang w:eastAsia="zh-CN"/>
-        </w:rPr>
-        <w:t>plt</w:t>
+        <w:t>    plt</w:t>
       </w:r>
       <w:r>
         <w:rPr>
@@ -14158,7 +13285,6 @@
         </w:rPr>
         <w:t>(</w:t>
       </w:r>
-      <w:proofErr w:type="gramEnd"/>
       <w:r>
         <w:rPr>
           <w:rFonts w:ascii="Consolas" w:eastAsia="Times New Roman" w:hAnsi="Consolas" w:cs="Courier New"/>
@@ -14379,18 +13505,7 @@
           <w:szCs w:val="20"/>
           <w:lang w:eastAsia="zh-CN"/>
         </w:rPr>
-        <w:t>    </w:t>
-      </w:r>
-      <w:proofErr w:type="gramStart"/>
-      <w:r>
-        <w:rPr>
-          <w:rFonts w:ascii="Consolas" w:eastAsia="Times New Roman" w:hAnsi="Consolas" w:cs="Courier New"/>
-          <w:color w:val="DCDCDC"/>
-          <w:sz w:val="20"/>
-          <w:szCs w:val="20"/>
-          <w:lang w:eastAsia="zh-CN"/>
-        </w:rPr>
-        <w:t>plt</w:t>
+        <w:t>    plt</w:t>
       </w:r>
       <w:r>
         <w:rPr>
@@ -14422,7 +13537,6 @@
         </w:rPr>
         <w:t>()</w:t>
       </w:r>
-      <w:proofErr w:type="gramEnd"/>
     </w:p>
     <w:p>
       <w:pPr>
@@ -14503,18 +13617,7 @@
           <w:szCs w:val="20"/>
           <w:lang w:eastAsia="zh-CN"/>
         </w:rPr>
-        <w:t>pandas_candlestick_</w:t>
-      </w:r>
-      <w:proofErr w:type="gramStart"/>
-      <w:r>
-        <w:rPr>
-          <w:rFonts w:ascii="Consolas" w:eastAsia="Times New Roman" w:hAnsi="Consolas" w:cs="Courier New"/>
-          <w:color w:val="C8C8C8"/>
-          <w:sz w:val="20"/>
-          <w:szCs w:val="20"/>
-          <w:lang w:eastAsia="zh-CN"/>
-        </w:rPr>
-        <w:t>ohlc</w:t>
+        <w:t>pandas_candlestick_ohlc</w:t>
       </w:r>
       <w:r>
         <w:rPr>
@@ -14526,7 +13629,6 @@
         </w:rPr>
         <w:t>(</w:t>
       </w:r>
-      <w:proofErr w:type="gramEnd"/>
       <w:r>
         <w:rPr>
           <w:rFonts w:ascii="Consolas" w:eastAsia="Times New Roman" w:hAnsi="Consolas" w:cs="Courier New"/>
@@ -14705,7 +13807,7 @@
                     </pic:cNvPicPr>
                   </pic:nvPicPr>
                   <pic:blipFill>
-                    <a:blip r:embed="rId17">
+                    <a:blip r:embed="rId18">
                       <a:extLst>
                         <a:ext uri="{28A0092B-C50C-407E-A947-70E740481C1C}">
                           <a14:useLocalDpi xmlns:a14="http://schemas.microsoft.com/office/drawing/2010/main" val="0"/>
@@ -14778,7 +13880,7 @@
         </w:rPr>
         <w:t>。蜡烛图在金融领域很流行而且</w:t>
       </w:r>
-      <w:hyperlink r:id="rId18" w:history="1">
+      <w:hyperlink r:id="rId19" w:history="1">
         <w:r>
           <w:rPr>
             <w:rStyle w:val="Hyperlink"/>
@@ -14843,7 +13945,7 @@
         </w:rPr>
         <w:t>我们可能想要比较股票，把它们和市场比较，或者查看其他证券例如</w:t>
       </w:r>
-      <w:hyperlink r:id="rId19" w:history="1">
+      <w:hyperlink r:id="rId20" w:history="1">
         <w:r>
           <w:rPr>
             <w:rStyle w:val="Hyperlink"/>
@@ -15042,27 +14144,15 @@
           <w:lang w:eastAsia="zh-CN"/>
         </w:rPr>
       </w:pPr>
-      <w:proofErr w:type="gramStart"/>
-      <w:r>
-        <w:rPr>
-          <w:rFonts w:ascii="Consolas" w:eastAsia="Times New Roman" w:hAnsi="Consolas" w:cs="Courier New"/>
-          <w:color w:val="DCDCDC"/>
-          <w:sz w:val="20"/>
-          <w:szCs w:val="20"/>
-          <w:lang w:eastAsia="zh-CN"/>
-        </w:rPr>
-        <w:t>microsoft</w:t>
-      </w:r>
-      <w:proofErr w:type="gramEnd"/>
-      <w:r>
-        <w:rPr>
-          <w:rFonts w:ascii="Consolas" w:eastAsia="Times New Roman" w:hAnsi="Consolas" w:cs="Courier New"/>
-          <w:color w:val="DCDCDC"/>
-          <w:sz w:val="20"/>
-          <w:szCs w:val="20"/>
-          <w:lang w:eastAsia="zh-CN"/>
-        </w:rPr>
-        <w:t>, google </w:t>
+      <w:r>
+        <w:rPr>
+          <w:rFonts w:ascii="Consolas" w:eastAsia="Times New Roman" w:hAnsi="Consolas" w:cs="Courier New"/>
+          <w:color w:val="DCDCDC"/>
+          <w:sz w:val="20"/>
+          <w:szCs w:val="20"/>
+          <w:lang w:eastAsia="zh-CN"/>
+        </w:rPr>
+        <w:t>microsoft, google </w:t>
       </w:r>
       <w:r>
         <w:rPr>
@@ -15407,27 +14497,15 @@
           <w:lang w:eastAsia="zh-CN"/>
         </w:rPr>
       </w:pPr>
-      <w:proofErr w:type="gramStart"/>
-      <w:r>
-        <w:rPr>
-          <w:rFonts w:ascii="Consolas" w:eastAsia="Times New Roman" w:hAnsi="Consolas" w:cs="Courier New"/>
-          <w:color w:val="DCDCDC"/>
-          <w:sz w:val="20"/>
-          <w:szCs w:val="20"/>
-          <w:lang w:eastAsia="zh-CN"/>
-        </w:rPr>
-        <w:t>stocks</w:t>
-      </w:r>
-      <w:proofErr w:type="gramEnd"/>
-      <w:r>
-        <w:rPr>
-          <w:rFonts w:ascii="Consolas" w:eastAsia="Times New Roman" w:hAnsi="Consolas" w:cs="Courier New"/>
-          <w:color w:val="DCDCDC"/>
-          <w:sz w:val="20"/>
-          <w:szCs w:val="20"/>
-          <w:lang w:eastAsia="zh-CN"/>
-        </w:rPr>
-        <w:t> </w:t>
+      <w:r>
+        <w:rPr>
+          <w:rFonts w:ascii="Consolas" w:eastAsia="Times New Roman" w:hAnsi="Consolas" w:cs="Courier New"/>
+          <w:color w:val="DCDCDC"/>
+          <w:sz w:val="20"/>
+          <w:szCs w:val="20"/>
+          <w:lang w:eastAsia="zh-CN"/>
+        </w:rPr>
+        <w:t>stocks </w:t>
       </w:r>
       <w:r>
         <w:rPr>
@@ -15578,18 +14656,7 @@
           <w:szCs w:val="20"/>
           <w:lang w:eastAsia="zh-CN"/>
         </w:rPr>
-        <w:t>: </w:t>
-      </w:r>
-      <w:proofErr w:type="gramStart"/>
-      <w:r>
-        <w:rPr>
-          <w:rFonts w:ascii="Consolas" w:eastAsia="Times New Roman" w:hAnsi="Consolas" w:cs="Courier New"/>
-          <w:color w:val="DCDCDC"/>
-          <w:sz w:val="20"/>
-          <w:szCs w:val="20"/>
-          <w:lang w:eastAsia="zh-CN"/>
-        </w:rPr>
-        <w:t>microsoft</w:t>
+        <w:t>: microsoft</w:t>
       </w:r>
       <w:r>
         <w:rPr>
@@ -15601,7 +14668,6 @@
         </w:rPr>
         <w:t>[</w:t>
       </w:r>
-      <w:proofErr w:type="gramEnd"/>
       <w:r>
         <w:rPr>
           <w:rFonts w:ascii="Consolas" w:eastAsia="Times New Roman" w:hAnsi="Consolas" w:cs="Courier New"/>
@@ -15691,18 +14757,7 @@
           <w:szCs w:val="20"/>
           <w:lang w:eastAsia="zh-CN"/>
         </w:rPr>
-        <w:t>: </w:t>
-      </w:r>
-      <w:proofErr w:type="gramStart"/>
-      <w:r>
-        <w:rPr>
-          <w:rFonts w:ascii="Consolas" w:eastAsia="Times New Roman" w:hAnsi="Consolas" w:cs="Courier New"/>
-          <w:color w:val="DCDCDC"/>
-          <w:sz w:val="20"/>
-          <w:szCs w:val="20"/>
-          <w:lang w:eastAsia="zh-CN"/>
-        </w:rPr>
-        <w:t>google</w:t>
+        <w:t>: google</w:t>
       </w:r>
       <w:r>
         <w:rPr>
@@ -15714,7 +14769,6 @@
         </w:rPr>
         <w:t>[</w:t>
       </w:r>
-      <w:proofErr w:type="gramEnd"/>
       <w:r>
         <w:rPr>
           <w:rFonts w:ascii="Consolas" w:eastAsia="Times New Roman" w:hAnsi="Consolas" w:cs="Courier New"/>
@@ -15807,7 +14861,6 @@
           <w:lang w:eastAsia="zh-CN"/>
         </w:rPr>
       </w:pPr>
-      <w:proofErr w:type="gramStart"/>
       <w:r>
         <w:rPr>
           <w:rFonts w:ascii="Consolas" w:eastAsia="Times New Roman" w:hAnsi="Consolas" w:cs="Courier New"/>
@@ -15828,7 +14881,6 @@
         </w:rPr>
         <w:t>()</w:t>
       </w:r>
-      <w:proofErr w:type="gramEnd"/>
     </w:p>
     <w:p>
       <w:pPr>
@@ -15863,7 +14915,7 @@
                     <pic:cNvPicPr/>
                   </pic:nvPicPr>
                   <pic:blipFill>
-                    <a:blip r:embed="rId20"/>
+                    <a:blip r:embed="rId21"/>
                     <a:stretch>
                       <a:fillRect/>
                     </a:stretch>
@@ -15914,7 +14966,6 @@
           <w:lang w:eastAsia="zh-CN"/>
         </w:rPr>
       </w:pPr>
-      <w:proofErr w:type="gramStart"/>
       <w:r>
         <w:rPr>
           <w:rFonts w:ascii="Consolas" w:eastAsia="Times New Roman" w:hAnsi="Consolas" w:cs="Courier New"/>
@@ -15935,7 +14986,6 @@
         </w:rPr>
         <w:t>(</w:t>
       </w:r>
-      <w:proofErr w:type="gramEnd"/>
       <w:r>
         <w:rPr>
           <w:rFonts w:ascii="Consolas" w:eastAsia="Times New Roman" w:hAnsi="Consolas" w:cs="Courier New"/>
@@ -16016,7 +15066,7 @@
                     </pic:cNvPicPr>
                   </pic:nvPicPr>
                   <pic:blipFill>
-                    <a:blip r:embed="rId21">
+                    <a:blip r:embed="rId22">
                       <a:extLst>
                         <a:ext uri="{28A0092B-C50C-407E-A947-70E740481C1C}">
                           <a14:useLocalDpi xmlns:a14="http://schemas.microsoft.com/office/drawing/2010/main" val="0"/>
@@ -16230,7 +15280,6 @@
           <w:lang w:eastAsia="zh-CN"/>
         </w:rPr>
       </w:pPr>
-      <w:proofErr w:type="gramStart"/>
       <w:r>
         <w:rPr>
           <w:rFonts w:ascii="Consolas" w:eastAsia="Times New Roman" w:hAnsi="Consolas" w:cs="Courier New"/>
@@ -16251,7 +15300,6 @@
         </w:rPr>
         <w:t>(</w:t>
       </w:r>
-      <w:proofErr w:type="gramEnd"/>
       <w:r>
         <w:rPr>
           <w:rFonts w:ascii="Consolas" w:eastAsia="Times New Roman" w:hAnsi="Consolas" w:cs="Courier New"/>
@@ -16412,7 +15460,7 @@
                     </pic:cNvPicPr>
                   </pic:nvPicPr>
                   <pic:blipFill>
-                    <a:blip r:embed="rId22">
+                    <a:blip r:embed="rId23">
                       <a:extLst>
                         <a:ext uri="{28A0092B-C50C-407E-A947-70E740481C1C}">
                           <a14:useLocalDpi xmlns:a14="http://schemas.microsoft.com/office/drawing/2010/main" val="0"/>
@@ -16573,7 +15621,7 @@
                     </pic:cNvPicPr>
                   </pic:nvPicPr>
                   <pic:blipFill>
-                    <a:blip r:embed="rId23">
+                    <a:blip r:embed="rId24">
                       <a:extLst>
                         <a:ext uri="{28A0092B-C50C-407E-A947-70E740481C1C}">
                           <a14:useLocalDpi xmlns:a14="http://schemas.microsoft.com/office/drawing/2010/main" val="0"/>
@@ -16725,7 +15773,7 @@
         </w:rPr>
         <w:t>（你可以从</w:t>
       </w:r>
-      <w:hyperlink r:id="rId24" w:anchor="lambda" w:history="1">
+      <w:hyperlink r:id="rId25" w:anchor="lambda" w:history="1">
         <w:r>
           <w:rPr>
             <w:rStyle w:val="Hyperlink"/>
@@ -16807,29 +15855,7 @@
           <w:szCs w:val="20"/>
           <w:lang w:eastAsia="zh-CN"/>
         </w:rPr>
-        <w:t># </w:t>
-      </w:r>
-      <w:proofErr w:type="gramStart"/>
-      <w:r>
-        <w:rPr>
-          <w:rFonts w:ascii="Consolas" w:eastAsia="Times New Roman" w:hAnsi="Consolas" w:cs="Courier New"/>
-          <w:color w:val="57A64A"/>
-          <w:sz w:val="20"/>
-          <w:szCs w:val="20"/>
-          <w:lang w:eastAsia="zh-CN"/>
-        </w:rPr>
-        <w:t>df.apply(</w:t>
-      </w:r>
-      <w:proofErr w:type="gramEnd"/>
-      <w:r>
-        <w:rPr>
-          <w:rFonts w:ascii="Consolas" w:eastAsia="Times New Roman" w:hAnsi="Consolas" w:cs="Courier New"/>
-          <w:color w:val="57A64A"/>
-          <w:sz w:val="20"/>
-          <w:szCs w:val="20"/>
-          <w:lang w:eastAsia="zh-CN"/>
-        </w:rPr>
-        <w:t>arg) will apply the function arg to each column in df, and return a DataFrame with the result</w:t>
+        <w:t># df.apply(arg) will apply the function arg to each column in df, and return a DataFrame with the result</w:t>
       </w:r>
     </w:p>
     <w:p>
@@ -16931,18 +15957,7 @@
           <w:szCs w:val="20"/>
           <w:lang w:eastAsia="zh-CN"/>
         </w:rPr>
-        <w:t> </w:t>
-      </w:r>
-      <w:proofErr w:type="gramStart"/>
-      <w:r>
-        <w:rPr>
-          <w:rFonts w:ascii="Consolas" w:eastAsia="Times New Roman" w:hAnsi="Consolas" w:cs="Courier New"/>
-          <w:color w:val="DCDCDC"/>
-          <w:sz w:val="20"/>
-          <w:szCs w:val="20"/>
-          <w:lang w:eastAsia="zh-CN"/>
-        </w:rPr>
-        <w:t>stocks.apply</w:t>
+        <w:t> stocks.apply</w:t>
       </w:r>
       <w:r>
         <w:rPr>
@@ -16954,7 +15969,6 @@
         </w:rPr>
         <w:t>(</w:t>
       </w:r>
-      <w:proofErr w:type="gramEnd"/>
       <w:r>
         <w:rPr>
           <w:rFonts w:ascii="Consolas" w:eastAsia="Times New Roman" w:hAnsi="Consolas" w:cs="Courier New"/>
@@ -17084,39 +16098,17 @@
           <w:szCs w:val="20"/>
           <w:lang w:eastAsia="zh-CN"/>
         </w:rPr>
-        <w:t>stock_</w:t>
-      </w:r>
-      <w:proofErr w:type="gramStart"/>
-      <w:r>
-        <w:rPr>
-          <w:rFonts w:ascii="Consolas" w:eastAsia="Times New Roman" w:hAnsi="Consolas" w:cs="Courier New"/>
-          <w:color w:val="DCDCDC"/>
-          <w:sz w:val="20"/>
-          <w:szCs w:val="20"/>
-          <w:lang w:eastAsia="zh-CN"/>
-        </w:rPr>
-        <w:t>return.head</w:t>
-      </w:r>
-      <w:r>
-        <w:rPr>
-          <w:rFonts w:ascii="Consolas" w:eastAsia="Times New Roman" w:hAnsi="Consolas" w:cs="Courier New"/>
-          <w:color w:val="B4B4B4"/>
-          <w:sz w:val="20"/>
-          <w:szCs w:val="20"/>
-          <w:lang w:eastAsia="zh-CN"/>
-        </w:rPr>
-        <w:t>(</w:t>
-      </w:r>
-      <w:proofErr w:type="gramEnd"/>
-      <w:r>
-        <w:rPr>
-          <w:rFonts w:ascii="Consolas" w:eastAsia="Times New Roman" w:hAnsi="Consolas" w:cs="Courier New"/>
-          <w:color w:val="B4B4B4"/>
-          <w:sz w:val="20"/>
-          <w:szCs w:val="20"/>
-          <w:lang w:eastAsia="zh-CN"/>
-        </w:rPr>
-        <w:t>)</w:t>
+        <w:t>stock_return.head</w:t>
+      </w:r>
+      <w:r>
+        <w:rPr>
+          <w:rFonts w:ascii="Consolas" w:eastAsia="Times New Roman" w:hAnsi="Consolas" w:cs="Courier New"/>
+          <w:color w:val="B4B4B4"/>
+          <w:sz w:val="20"/>
+          <w:szCs w:val="20"/>
+          <w:lang w:eastAsia="zh-CN"/>
+        </w:rPr>
+        <w:t>()</w:t>
       </w:r>
       <w:r>
         <w:rPr>
@@ -17190,7 +16182,7 @@
                     <pic:cNvPicPr/>
                   </pic:nvPicPr>
                   <pic:blipFill>
-                    <a:blip r:embed="rId25"/>
+                    <a:blip r:embed="rId26"/>
                     <a:stretch>
                       <a:fillRect/>
                     </a:stretch>
@@ -17216,26 +16208,16 @@
           <w:color w:val="DCDCDC"/>
           <w:lang w:eastAsia="zh-CN"/>
         </w:rPr>
-        <w:t>stock_</w:t>
-      </w:r>
-      <w:proofErr w:type="gramStart"/>
+        <w:t>stock_return.plot</w:t>
+      </w:r>
       <w:r>
         <w:rPr>
           <w:rFonts w:ascii="Consolas" w:hAnsi="Consolas"/>
-          <w:color w:val="DCDCDC"/>
-          <w:lang w:eastAsia="zh-CN"/>
-        </w:rPr>
-        <w:t>return.plot</w:t>
-      </w:r>
-      <w:r>
-        <w:rPr>
-          <w:rFonts w:ascii="Consolas" w:hAnsi="Consolas"/>
           <w:color w:val="B4B4B4"/>
           <w:lang w:eastAsia="zh-CN"/>
         </w:rPr>
         <w:t>(</w:t>
       </w:r>
-      <w:proofErr w:type="gramEnd"/>
       <w:r>
         <w:rPr>
           <w:rFonts w:ascii="Consolas" w:hAnsi="Consolas"/>
@@ -17426,7 +16408,7 @@
                     </pic:cNvPicPr>
                   </pic:nvPicPr>
                   <pic:blipFill>
-                    <a:blip r:embed="rId26">
+                    <a:blip r:embed="rId27">
                       <a:extLst>
                         <a:ext uri="{28A0092B-C50C-407E-A947-70E740481C1C}">
                           <a14:useLocalDpi xmlns:a14="http://schemas.microsoft.com/office/drawing/2010/main" val="0"/>
@@ -17591,7 +16573,6 @@
         </w:rPr>
         <w:t>在比较第</w:t>
       </w:r>
-      <w:proofErr w:type="gramStart"/>
       <w:r>
         <w:rPr>
           <w:rStyle w:val="outputbox-2liu70"/>
@@ -17611,15 +16592,7 @@
           <w:rStyle w:val="outputbox-2liu70"/>
           <w:lang w:eastAsia="zh-CN"/>
         </w:rPr>
-        <w:t>t</w:t>
-      </w:r>
-      <w:proofErr w:type="gramEnd"/>
-      <w:r>
-        <w:rPr>
-          <w:rStyle w:val="outputbox-2liu70"/>
-          <w:lang w:eastAsia="zh-CN"/>
-        </w:rPr>
-        <w:t xml:space="preserve"> + 1</w:t>
+        <w:t>t + 1</w:t>
       </w:r>
       <w:r>
         <w:rPr>
@@ -17679,7 +16652,7 @@
                     </pic:cNvPicPr>
                   </pic:nvPicPr>
                   <pic:blipFill>
-                    <a:blip r:embed="rId27">
+                    <a:blip r:embed="rId28">
                       <a:extLst>
                         <a:ext uri="{28A0092B-C50C-407E-A947-70E740481C1C}">
                           <a14:useLocalDpi xmlns:a14="http://schemas.microsoft.com/office/drawing/2010/main" val="0"/>
@@ -17779,7 +16752,7 @@
                     </pic:cNvPicPr>
                   </pic:nvPicPr>
                   <pic:blipFill>
-                    <a:blip r:embed="rId28">
+                    <a:blip r:embed="rId29">
                       <a:extLst>
                         <a:ext uri="{28A0092B-C50C-407E-A947-70E740481C1C}">
                           <a14:useLocalDpi xmlns:a14="http://schemas.microsoft.com/office/drawing/2010/main" val="0"/>
@@ -17860,7 +16833,7 @@
                     </pic:cNvPicPr>
                   </pic:nvPicPr>
                   <pic:blipFill>
-                    <a:blip r:embed="rId29">
+                    <a:blip r:embed="rId30">
                       <a:extLst>
                         <a:ext uri="{28A0092B-C50C-407E-A947-70E740481C1C}">
                           <a14:useLocalDpi xmlns:a14="http://schemas.microsoft.com/office/drawing/2010/main" val="0"/>
@@ -17960,7 +16933,7 @@
                     </pic:cNvPicPr>
                   </pic:nvPicPr>
                   <pic:blipFill>
-                    <a:blip r:embed="rId30" cstate="print">
+                    <a:blip r:embed="rId31" cstate="print">
                       <a:extLst>
                         <a:ext uri="{28A0092B-C50C-407E-A947-70E740481C1C}">
                           <a14:useLocalDpi xmlns:a14="http://schemas.microsoft.com/office/drawing/2010/main" val="0"/>
@@ -18020,7 +16993,7 @@
                     </pic:cNvPicPr>
                   </pic:nvPicPr>
                   <pic:blipFill>
-                    <a:blip r:embed="rId31" cstate="print">
+                    <a:blip r:embed="rId32" cstate="print">
                       <a:extLst>
                         <a:ext uri="{28A0092B-C50C-407E-A947-70E740481C1C}">
                           <a14:useLocalDpi xmlns:a14="http://schemas.microsoft.com/office/drawing/2010/main" val="0"/>
@@ -18225,7 +17198,6 @@
           <w:lang w:eastAsia="zh-CN"/>
         </w:rPr>
       </w:pPr>
-      <w:proofErr w:type="gramStart"/>
       <w:r>
         <w:rPr>
           <w:rFonts w:ascii="Consolas" w:eastAsia="Times New Roman" w:hAnsi="Consolas" w:cs="Courier New"/>
@@ -18236,7 +17208,6 @@
         </w:rPr>
         <w:t>import</w:t>
       </w:r>
-      <w:proofErr w:type="gramEnd"/>
       <w:r>
         <w:rPr>
           <w:rFonts w:ascii="Consolas" w:eastAsia="Times New Roman" w:hAnsi="Consolas" w:cs="Courier New"/>
@@ -18367,18 +17338,7 @@
           <w:szCs w:val="20"/>
           <w:lang w:eastAsia="zh-CN"/>
         </w:rPr>
-        <w:t> </w:t>
-      </w:r>
-      <w:proofErr w:type="gramStart"/>
-      <w:r>
-        <w:rPr>
-          <w:rFonts w:ascii="Consolas" w:eastAsia="Times New Roman" w:hAnsi="Consolas" w:cs="Courier New"/>
-          <w:color w:val="DCDCDC"/>
-          <w:sz w:val="20"/>
-          <w:szCs w:val="20"/>
-          <w:lang w:eastAsia="zh-CN"/>
-        </w:rPr>
-        <w:t>stocks.apply</w:t>
+        <w:t> stocks.apply</w:t>
       </w:r>
       <w:r>
         <w:rPr>
@@ -18390,7 +17350,6 @@
         </w:rPr>
         <w:t>(</w:t>
       </w:r>
-      <w:proofErr w:type="gramEnd"/>
       <w:r>
         <w:rPr>
           <w:rFonts w:ascii="Consolas" w:eastAsia="Times New Roman" w:hAnsi="Consolas" w:cs="Courier New"/>
@@ -18600,18 +17559,7 @@
           <w:szCs w:val="20"/>
           <w:lang w:eastAsia="zh-CN"/>
         </w:rPr>
-        <w:t>stock_</w:t>
-      </w:r>
-      <w:proofErr w:type="gramStart"/>
-      <w:r>
-        <w:rPr>
-          <w:rFonts w:ascii="Consolas" w:eastAsia="Times New Roman" w:hAnsi="Consolas" w:cs="Courier New"/>
-          <w:color w:val="DCDCDC"/>
-          <w:sz w:val="20"/>
-          <w:szCs w:val="20"/>
-          <w:lang w:eastAsia="zh-CN"/>
-        </w:rPr>
-        <w:t>change.head</w:t>
+        <w:t>stock_change.head</w:t>
       </w:r>
       <w:r>
         <w:rPr>
@@ -18623,7 +17571,6 @@
         </w:rPr>
         <w:t>()</w:t>
       </w:r>
-      <w:proofErr w:type="gramEnd"/>
     </w:p>
     <w:p>
       <w:pPr>
@@ -18652,7 +17599,7 @@
                     <pic:cNvPicPr/>
                   </pic:nvPicPr>
                   <pic:blipFill>
-                    <a:blip r:embed="rId32"/>
+                    <a:blip r:embed="rId33"/>
                     <a:stretch>
                       <a:fillRect/>
                     </a:stretch>
@@ -18711,18 +17658,7 @@
           <w:szCs w:val="20"/>
           <w:lang w:eastAsia="zh-CN"/>
         </w:rPr>
-        <w:t>stock_</w:t>
-      </w:r>
-      <w:proofErr w:type="gramStart"/>
-      <w:r>
-        <w:rPr>
-          <w:rFonts w:ascii="Consolas" w:eastAsia="Times New Roman" w:hAnsi="Consolas" w:cs="Courier New"/>
-          <w:color w:val="DCDCDC"/>
-          <w:sz w:val="20"/>
-          <w:szCs w:val="20"/>
-          <w:lang w:eastAsia="zh-CN"/>
-        </w:rPr>
-        <w:t>change.plot</w:t>
+        <w:t>stock_change.plot</w:t>
       </w:r>
       <w:r>
         <w:rPr>
@@ -18734,7 +17670,6 @@
         </w:rPr>
         <w:t>(</w:t>
       </w:r>
-      <w:proofErr w:type="gramEnd"/>
       <w:r>
         <w:rPr>
           <w:rFonts w:ascii="Consolas" w:eastAsia="Times New Roman" w:hAnsi="Consolas" w:cs="Courier New"/>
@@ -18965,7 +17900,7 @@
                     </pic:cNvPicPr>
                   </pic:nvPicPr>
                   <pic:blipFill>
-                    <a:blip r:embed="rId33">
+                    <a:blip r:embed="rId34">
                       <a:extLst>
                         <a:ext uri="{28A0092B-C50C-407E-A947-70E740481C1C}">
                           <a14:useLocalDpi xmlns:a14="http://schemas.microsoft.com/office/drawing/2010/main" val="0"/>
@@ -19081,7 +18016,7 @@
         </w:rPr>
         <w:t>将股票的表现与整体市场的表现进行比较。</w:t>
       </w:r>
-      <w:hyperlink r:id="rId34" w:history="1">
+      <w:hyperlink r:id="rId35" w:history="1">
         <w:r>
           <w:rPr>
             <w:rStyle w:val="Hyperlink"/>
@@ -19341,29 +18276,7 @@
           <w:szCs w:val="20"/>
           <w:lang w:eastAsia="zh-CN"/>
         </w:rPr>
-        <w:t>#spyder = </w:t>
-      </w:r>
-      <w:proofErr w:type="gramStart"/>
-      <w:r>
-        <w:rPr>
-          <w:rFonts w:ascii="Consolas" w:eastAsia="Times New Roman" w:hAnsi="Consolas" w:cs="Courier New"/>
-          <w:color w:val="57A64A"/>
-          <w:sz w:val="20"/>
-          <w:szCs w:val="20"/>
-          <w:lang w:eastAsia="zh-CN"/>
-        </w:rPr>
-        <w:t>web.DataReader(</w:t>
-      </w:r>
-      <w:proofErr w:type="gramEnd"/>
-      <w:r>
-        <w:rPr>
-          <w:rFonts w:ascii="Consolas" w:eastAsia="Times New Roman" w:hAnsi="Consolas" w:cs="Courier New"/>
-          <w:color w:val="57A64A"/>
-          <w:sz w:val="20"/>
-          <w:szCs w:val="20"/>
-          <w:lang w:eastAsia="zh-CN"/>
-        </w:rPr>
-        <w:t>"SPY", "yahoo", start, end)    # Didn't work</w:t>
+        <w:t>#spyder = web.DataReader("SPY", "yahoo", start, end)    # Didn't work</w:t>
       </w:r>
     </w:p>
     <w:p>
@@ -19404,29 +18317,7 @@
           <w:szCs w:val="20"/>
           <w:lang w:eastAsia="zh-CN"/>
         </w:rPr>
-        <w:t>#spyder = </w:t>
-      </w:r>
-      <w:proofErr w:type="gramStart"/>
-      <w:r>
-        <w:rPr>
-          <w:rFonts w:ascii="Consolas" w:eastAsia="Times New Roman" w:hAnsi="Consolas" w:cs="Courier New"/>
-          <w:color w:val="57A64A"/>
-          <w:sz w:val="20"/>
-          <w:szCs w:val="20"/>
-          <w:lang w:eastAsia="zh-CN"/>
-        </w:rPr>
-        <w:t>web.DataReader(</w:t>
-      </w:r>
-      <w:proofErr w:type="gramEnd"/>
-      <w:r>
-        <w:rPr>
-          <w:rFonts w:ascii="Consolas" w:eastAsia="Times New Roman" w:hAnsi="Consolas" w:cs="Courier New"/>
-          <w:color w:val="57A64A"/>
-          <w:sz w:val="20"/>
-          <w:szCs w:val="20"/>
-          <w:lang w:eastAsia="zh-CN"/>
-        </w:rPr>
-        <w:t>"SPY", "google", start, end)    # Didn't work either</w:t>
+        <w:t>#spyder = web.DataReader("SPY", "google", start, end)    # Didn't work either</w:t>
       </w:r>
     </w:p>
     <w:p>
@@ -19467,29 +18358,7 @@
           <w:szCs w:val="20"/>
           <w:lang w:eastAsia="zh-CN"/>
         </w:rPr>
-        <w:t># </w:t>
-      </w:r>
-      <w:proofErr w:type="gramStart"/>
-      <w:r>
-        <w:rPr>
-          <w:rFonts w:ascii="Consolas" w:eastAsia="Times New Roman" w:hAnsi="Consolas" w:cs="Courier New"/>
-          <w:color w:val="57A64A"/>
-          <w:sz w:val="20"/>
-          <w:szCs w:val="20"/>
-          <w:lang w:eastAsia="zh-CN"/>
-        </w:rPr>
-        <w:t>If</w:t>
-      </w:r>
-      <w:proofErr w:type="gramEnd"/>
-      <w:r>
-        <w:rPr>
-          <w:rFonts w:ascii="Consolas" w:eastAsia="Times New Roman" w:hAnsi="Consolas" w:cs="Courier New"/>
-          <w:color w:val="57A64A"/>
-          <w:sz w:val="20"/>
-          <w:szCs w:val="20"/>
-          <w:lang w:eastAsia="zh-CN"/>
-        </w:rPr>
-        <w:t> all else fails, read from a file, obtained from here: http://www.nasdaq.com/symbol/spy/historical</w:t>
+        <w:t># If all else fails, read from a file, obtained from here: http://www.nasdaq.com/symbol/spy/historical</w:t>
       </w:r>
     </w:p>
     <w:p>
@@ -19522,27 +18391,15 @@
           <w:lang w:eastAsia="zh-CN"/>
         </w:rPr>
       </w:pPr>
-      <w:proofErr w:type="gramStart"/>
-      <w:r>
-        <w:rPr>
-          <w:rFonts w:ascii="Consolas" w:eastAsia="Times New Roman" w:hAnsi="Consolas" w:cs="Courier New"/>
-          <w:color w:val="DCDCDC"/>
-          <w:sz w:val="20"/>
-          <w:szCs w:val="20"/>
-          <w:lang w:eastAsia="zh-CN"/>
-        </w:rPr>
-        <w:t>spyderdat</w:t>
-      </w:r>
-      <w:proofErr w:type="gramEnd"/>
-      <w:r>
-        <w:rPr>
-          <w:rFonts w:ascii="Consolas" w:eastAsia="Times New Roman" w:hAnsi="Consolas" w:cs="Courier New"/>
-          <w:color w:val="DCDCDC"/>
-          <w:sz w:val="20"/>
-          <w:szCs w:val="20"/>
-          <w:lang w:eastAsia="zh-CN"/>
-        </w:rPr>
-        <w:t> </w:t>
+      <w:r>
+        <w:rPr>
+          <w:rFonts w:ascii="Consolas" w:eastAsia="Times New Roman" w:hAnsi="Consolas" w:cs="Courier New"/>
+          <w:color w:val="DCDCDC"/>
+          <w:sz w:val="20"/>
+          <w:szCs w:val="20"/>
+          <w:lang w:eastAsia="zh-CN"/>
+        </w:rPr>
+        <w:t>spyderdat </w:t>
       </w:r>
       <w:r>
         <w:rPr>
@@ -19663,29 +18520,7 @@
           <w:szCs w:val="20"/>
           <w:lang w:eastAsia="zh-CN"/>
         </w:rPr>
-        <w:t># </w:t>
-      </w:r>
-      <w:proofErr w:type="gramStart"/>
-      <w:r>
-        <w:rPr>
-          <w:rFonts w:ascii="Consolas" w:eastAsia="Times New Roman" w:hAnsi="Consolas" w:cs="Courier New"/>
-          <w:color w:val="57A64A"/>
-          <w:sz w:val="20"/>
-          <w:szCs w:val="20"/>
-          <w:lang w:eastAsia="zh-CN"/>
-        </w:rPr>
-        <w:t>location</w:t>
-      </w:r>
-      <w:proofErr w:type="gramEnd"/>
-      <w:r>
-        <w:rPr>
-          <w:rFonts w:ascii="Consolas" w:eastAsia="Times New Roman" w:hAnsi="Consolas" w:cs="Courier New"/>
-          <w:color w:val="57A64A"/>
-          <w:sz w:val="20"/>
-          <w:szCs w:val="20"/>
-          <w:lang w:eastAsia="zh-CN"/>
-        </w:rPr>
-        <w:t> on your machine</w:t>
+        <w:t># location on your machine</w:t>
       </w:r>
     </w:p>
     <w:p>
@@ -20017,18 +18852,7 @@
           <w:szCs w:val="20"/>
           <w:lang w:eastAsia="zh-CN"/>
         </w:rPr>
-        <w:t>                         </w:t>
-      </w:r>
-      <w:proofErr w:type="gramStart"/>
-      <w:r>
-        <w:rPr>
-          <w:rFonts w:ascii="Consolas" w:eastAsia="Times New Roman" w:hAnsi="Consolas" w:cs="Courier New"/>
-          <w:color w:val="DCDCDC"/>
-          <w:sz w:val="20"/>
-          <w:szCs w:val="20"/>
-          <w:lang w:eastAsia="zh-CN"/>
-        </w:rPr>
-        <w:t>index</w:t>
+        <w:t>                         index</w:t>
       </w:r>
       <w:r>
         <w:rPr>
@@ -20040,7 +18864,6 @@
         </w:rPr>
         <w:t>=</w:t>
       </w:r>
-      <w:proofErr w:type="gramEnd"/>
       <w:r>
         <w:rPr>
           <w:rFonts w:ascii="Consolas" w:eastAsia="Times New Roman" w:hAnsi="Consolas" w:cs="Courier New"/>
@@ -20374,27 +19197,15 @@
           <w:lang w:eastAsia="zh-CN"/>
         </w:rPr>
       </w:pPr>
-      <w:proofErr w:type="gramStart"/>
-      <w:r>
-        <w:rPr>
-          <w:rFonts w:ascii="Consolas" w:eastAsia="Times New Roman" w:hAnsi="Consolas" w:cs="Courier New"/>
-          <w:color w:val="DCDCDC"/>
-          <w:sz w:val="20"/>
-          <w:szCs w:val="20"/>
-          <w:lang w:eastAsia="zh-CN"/>
-        </w:rPr>
-        <w:t>spyder</w:t>
-      </w:r>
-      <w:proofErr w:type="gramEnd"/>
-      <w:r>
-        <w:rPr>
-          <w:rFonts w:ascii="Consolas" w:eastAsia="Times New Roman" w:hAnsi="Consolas" w:cs="Courier New"/>
-          <w:color w:val="DCDCDC"/>
-          <w:sz w:val="20"/>
-          <w:szCs w:val="20"/>
-          <w:lang w:eastAsia="zh-CN"/>
-        </w:rPr>
-        <w:t> </w:t>
+      <w:r>
+        <w:rPr>
+          <w:rFonts w:ascii="Consolas" w:eastAsia="Times New Roman" w:hAnsi="Consolas" w:cs="Courier New"/>
+          <w:color w:val="DCDCDC"/>
+          <w:sz w:val="20"/>
+          <w:szCs w:val="20"/>
+          <w:lang w:eastAsia="zh-CN"/>
+        </w:rPr>
+        <w:t>spyder </w:t>
       </w:r>
       <w:r>
         <w:rPr>
@@ -20518,27 +19329,15 @@
           <w:lang w:eastAsia="zh-CN"/>
         </w:rPr>
       </w:pPr>
-      <w:proofErr w:type="gramStart"/>
-      <w:r>
-        <w:rPr>
-          <w:rFonts w:ascii="Consolas" w:eastAsia="Times New Roman" w:hAnsi="Consolas" w:cs="Courier New"/>
-          <w:color w:val="DCDCDC"/>
-          <w:sz w:val="20"/>
-          <w:szCs w:val="20"/>
-          <w:lang w:eastAsia="zh-CN"/>
-        </w:rPr>
-        <w:t>stocks</w:t>
-      </w:r>
-      <w:proofErr w:type="gramEnd"/>
-      <w:r>
-        <w:rPr>
-          <w:rFonts w:ascii="Consolas" w:eastAsia="Times New Roman" w:hAnsi="Consolas" w:cs="Courier New"/>
-          <w:color w:val="DCDCDC"/>
-          <w:sz w:val="20"/>
-          <w:szCs w:val="20"/>
-          <w:lang w:eastAsia="zh-CN"/>
-        </w:rPr>
-        <w:t> </w:t>
+      <w:r>
+        <w:rPr>
+          <w:rFonts w:ascii="Consolas" w:eastAsia="Times New Roman" w:hAnsi="Consolas" w:cs="Courier New"/>
+          <w:color w:val="DCDCDC"/>
+          <w:sz w:val="20"/>
+          <w:szCs w:val="20"/>
+          <w:lang w:eastAsia="zh-CN"/>
+        </w:rPr>
+        <w:t>stocks </w:t>
       </w:r>
       <w:r>
         <w:rPr>
@@ -20731,7 +19530,6 @@
           <w:lang w:eastAsia="zh-CN"/>
         </w:rPr>
       </w:pPr>
-      <w:proofErr w:type="gramStart"/>
       <w:r>
         <w:rPr>
           <w:rFonts w:ascii="Consolas" w:eastAsia="Times New Roman" w:hAnsi="Consolas" w:cs="Courier New"/>
@@ -20752,7 +19550,6 @@
         </w:rPr>
         <w:t>()</w:t>
       </w:r>
-      <w:proofErr w:type="gramEnd"/>
     </w:p>
     <w:p>
       <w:pPr>
@@ -20781,7 +19578,7 @@
                     <pic:cNvPicPr/>
                   </pic:nvPicPr>
                   <pic:blipFill>
-                    <a:blip r:embed="rId35"/>
+                    <a:blip r:embed="rId36"/>
                     <a:stretch>
                       <a:fillRect/>
                     </a:stretch>
@@ -20860,18 +19657,7 @@
           <w:szCs w:val="20"/>
           <w:lang w:eastAsia="zh-CN"/>
         </w:rPr>
-        <w:t> </w:t>
-      </w:r>
-      <w:proofErr w:type="gramStart"/>
-      <w:r>
-        <w:rPr>
-          <w:rFonts w:ascii="Consolas" w:eastAsia="Times New Roman" w:hAnsi="Consolas" w:cs="Courier New"/>
-          <w:color w:val="DCDCDC"/>
-          <w:sz w:val="20"/>
-          <w:szCs w:val="20"/>
-          <w:lang w:eastAsia="zh-CN"/>
-        </w:rPr>
-        <w:t>stocks.apply</w:t>
+        <w:t> stocks.apply</w:t>
       </w:r>
       <w:r>
         <w:rPr>
@@ -20883,7 +19669,6 @@
         </w:rPr>
         <w:t>(</w:t>
       </w:r>
-      <w:proofErr w:type="gramEnd"/>
       <w:r>
         <w:rPr>
           <w:rFonts w:ascii="Consolas" w:eastAsia="Times New Roman" w:hAnsi="Consolas" w:cs="Courier New"/>
@@ -21013,18 +19798,7 @@
           <w:szCs w:val="20"/>
           <w:lang w:eastAsia="zh-CN"/>
         </w:rPr>
-        <w:t>stock_</w:t>
-      </w:r>
-      <w:proofErr w:type="gramStart"/>
-      <w:r>
-        <w:rPr>
-          <w:rFonts w:ascii="Consolas" w:eastAsia="Times New Roman" w:hAnsi="Consolas" w:cs="Courier New"/>
-          <w:color w:val="DCDCDC"/>
-          <w:sz w:val="20"/>
-          <w:szCs w:val="20"/>
-          <w:lang w:eastAsia="zh-CN"/>
-        </w:rPr>
-        <w:t>return.plot</w:t>
+        <w:t>stock_return.plot</w:t>
       </w:r>
       <w:r>
         <w:rPr>
@@ -21036,7 +19810,6 @@
         </w:rPr>
         <w:t>(</w:t>
       </w:r>
-      <w:proofErr w:type="gramEnd"/>
       <w:r>
         <w:rPr>
           <w:rFonts w:ascii="Consolas" w:eastAsia="Times New Roman" w:hAnsi="Consolas" w:cs="Courier New"/>
@@ -21267,7 +20040,7 @@
                     </pic:cNvPicPr>
                   </pic:nvPicPr>
                   <pic:blipFill>
-                    <a:blip r:embed="rId36">
+                    <a:blip r:embed="rId37">
                       <a:extLst>
                         <a:ext uri="{28A0092B-C50C-407E-A947-70E740481C1C}">
                           <a14:useLocalDpi xmlns:a14="http://schemas.microsoft.com/office/drawing/2010/main" val="0"/>
@@ -21357,18 +20130,7 @@
           <w:szCs w:val="20"/>
           <w:lang w:eastAsia="zh-CN"/>
         </w:rPr>
-        <w:t> </w:t>
-      </w:r>
-      <w:proofErr w:type="gramStart"/>
-      <w:r>
-        <w:rPr>
-          <w:rFonts w:ascii="Consolas" w:eastAsia="Times New Roman" w:hAnsi="Consolas" w:cs="Courier New"/>
-          <w:color w:val="DCDCDC"/>
-          <w:sz w:val="20"/>
-          <w:szCs w:val="20"/>
-          <w:lang w:eastAsia="zh-CN"/>
-        </w:rPr>
-        <w:t>stocks.apply</w:t>
+        <w:t> stocks.apply</w:t>
       </w:r>
       <w:r>
         <w:rPr>
@@ -21380,7 +20142,6 @@
         </w:rPr>
         <w:t>(</w:t>
       </w:r>
-      <w:proofErr w:type="gramEnd"/>
       <w:r>
         <w:rPr>
           <w:rFonts w:ascii="Consolas" w:eastAsia="Times New Roman" w:hAnsi="Consolas" w:cs="Courier New"/>
@@ -21570,18 +20331,7 @@
           <w:szCs w:val="20"/>
           <w:lang w:eastAsia="zh-CN"/>
         </w:rPr>
-        <w:t>stock_</w:t>
-      </w:r>
-      <w:proofErr w:type="gramStart"/>
-      <w:r>
-        <w:rPr>
-          <w:rFonts w:ascii="Consolas" w:eastAsia="Times New Roman" w:hAnsi="Consolas" w:cs="Courier New"/>
-          <w:color w:val="DCDCDC"/>
-          <w:sz w:val="20"/>
-          <w:szCs w:val="20"/>
-          <w:lang w:eastAsia="zh-CN"/>
-        </w:rPr>
-        <w:t>change.plot</w:t>
+        <w:t>stock_change.plot</w:t>
       </w:r>
       <w:r>
         <w:rPr>
@@ -21593,7 +20343,6 @@
         </w:rPr>
         <w:t>(</w:t>
       </w:r>
-      <w:proofErr w:type="gramEnd"/>
       <w:r>
         <w:rPr>
           <w:rFonts w:ascii="Consolas" w:eastAsia="Times New Roman" w:hAnsi="Consolas" w:cs="Courier New"/>
@@ -21814,7 +20563,7 @@
                     </pic:cNvPicPr>
                   </pic:nvPicPr>
                   <pic:blipFill>
-                    <a:blip r:embed="rId37">
+                    <a:blip r:embed="rId38">
                       <a:extLst>
                         <a:ext uri="{28A0092B-C50C-407E-A947-70E740481C1C}">
                           <a14:useLocalDpi xmlns:a14="http://schemas.microsoft.com/office/drawing/2010/main" val="0"/>
@@ -21847,12 +20596,12 @@
       </w:r>
     </w:p>
     <w:sectPr>
-      <w:headerReference w:type="even" r:id="rId38"/>
-      <w:headerReference w:type="default" r:id="rId39"/>
-      <w:footerReference w:type="even" r:id="rId40"/>
-      <w:footerReference w:type="default" r:id="rId41"/>
-      <w:headerReference w:type="first" r:id="rId42"/>
-      <w:footerReference w:type="first" r:id="rId43"/>
+      <w:headerReference w:type="even" r:id="rId39"/>
+      <w:headerReference w:type="default" r:id="rId40"/>
+      <w:footerReference w:type="even" r:id="rId41"/>
+      <w:footerReference w:type="default" r:id="rId42"/>
+      <w:headerReference w:type="first" r:id="rId43"/>
+      <w:footerReference w:type="first" r:id="rId44"/>
       <w:pgSz w:w="12240" w:h="15840"/>
       <w:pgMar w:top="1440" w:right="1440" w:bottom="1440" w:left="1440" w:header="720" w:footer="720" w:gutter="0"/>
       <w:cols w:space="720"/>
@@ -24030,7 +22779,7 @@
 </file>
 
 <file path=customXml/itemProps1.xml><?xml version="1.0" encoding="utf-8"?>
-<ds:datastoreItem xmlns:ds="http://schemas.openxmlformats.org/officeDocument/2006/customXml" ds:itemID="{9F2B1575-DE84-4710-96E1-FDC569744DBD}">
+<ds:datastoreItem xmlns:ds="http://schemas.openxmlformats.org/officeDocument/2006/customXml" ds:itemID="{F633B284-255D-4E22-8F2E-D877C80B7360}">
   <ds:schemaRefs>
     <ds:schemaRef ds:uri="http://schemas.openxmlformats.org/officeDocument/2006/bibliography"/>
   </ds:schemaRefs>

</xml_diff>